<commit_message>
Update LiBook documentation. Removed Details
Removed never used method Details in GenreController
</commit_message>
<xml_diff>
--- a/LiBook Service.docx
+++ b/LiBook Service.docx
@@ -975,49 +975,21 @@
               </w:rPr>
               <w:t xml:space="preserve">Edit(string id, </w:t>
             </w:r>
-            <w:proofErr w:type="spellStart"/>
-            <w:r>
-              <w:rPr>
-                <w:rFonts w:ascii="Times New Roman" w:eastAsia="Times New Roman" w:hAnsi="Times New Roman" w:cs="Times New Roman"/>
-                <w:sz w:val="28"/>
-                <w:szCs w:val="28"/>
-              </w:rPr>
-              <w:t>AuthorViewModel</w:t>
-            </w:r>
-            <w:proofErr w:type="spellEnd"/>
-            <w:r>
-              <w:rPr>
-                <w:rFonts w:ascii="Times New Roman" w:eastAsia="Times New Roman" w:hAnsi="Times New Roman" w:cs="Times New Roman"/>
-                <w:sz w:val="28"/>
-                <w:szCs w:val="28"/>
-              </w:rPr>
-              <w:t xml:space="preserve"> </w:t>
-            </w:r>
-            <w:r>
-              <w:rPr>
-                <w:rFonts w:ascii="Times New Roman" w:eastAsia="Times New Roman" w:hAnsi="Times New Roman" w:cs="Times New Roman"/>
-                <w:sz w:val="28"/>
-                <w:szCs w:val="28"/>
-              </w:rPr>
-              <w:t xml:space="preserve">author, </w:t>
-            </w:r>
-            <w:proofErr w:type="spellStart"/>
-            <w:r>
-              <w:rPr>
-                <w:rFonts w:ascii="Times New Roman" w:eastAsia="Times New Roman" w:hAnsi="Times New Roman" w:cs="Times New Roman"/>
-                <w:sz w:val="28"/>
-                <w:szCs w:val="28"/>
-              </w:rPr>
-              <w:t>IFormFile</w:t>
-            </w:r>
-            <w:proofErr w:type="spellEnd"/>
-            <w:r>
-              <w:rPr>
-                <w:rFonts w:ascii="Times New Roman" w:eastAsia="Times New Roman" w:hAnsi="Times New Roman" w:cs="Times New Roman"/>
-                <w:sz w:val="28"/>
-                <w:szCs w:val="28"/>
-              </w:rPr>
-              <w:t xml:space="preserve"> file</w:t>
+            <w:r>
+              <w:rPr>
+                <w:rFonts w:ascii="Times New Roman" w:eastAsia="Times New Roman" w:hAnsi="Times New Roman" w:cs="Times New Roman"/>
+                <w:sz w:val="28"/>
+                <w:szCs w:val="28"/>
+              </w:rPr>
+              <w:t xml:space="preserve">AuthorViewModel </w:t>
+            </w:r>
+            <w:r>
+              <w:rPr>
+                <w:rFonts w:ascii="Times New Roman" w:eastAsia="Times New Roman" w:hAnsi="Times New Roman" w:cs="Times New Roman"/>
+                <w:sz w:val="28"/>
+                <w:szCs w:val="28"/>
+              </w:rPr>
+              <w:t>author, IFormFile file</w:t>
             </w:r>
             <w:r>
               <w:rPr>
@@ -1201,36 +1173,8 @@
                 <w:sz w:val="28"/>
                 <w:szCs w:val="28"/>
               </w:rPr>
-              <w:t>Create(</w:t>
-            </w:r>
-            <w:proofErr w:type="spellStart"/>
-            <w:r>
-              <w:rPr>
-                <w:rFonts w:ascii="Times New Roman" w:eastAsia="Times New Roman" w:hAnsi="Times New Roman" w:cs="Times New Roman"/>
-                <w:sz w:val="28"/>
-                <w:szCs w:val="28"/>
-              </w:rPr>
-              <w:t>AuthorViewModel</w:t>
-            </w:r>
-            <w:proofErr w:type="spellEnd"/>
-            <w:r>
-              <w:rPr>
-                <w:rFonts w:ascii="Times New Roman" w:eastAsia="Times New Roman" w:hAnsi="Times New Roman" w:cs="Times New Roman"/>
-                <w:sz w:val="28"/>
-                <w:szCs w:val="28"/>
-              </w:rPr>
-              <w:t xml:space="preserve"> author, </w:t>
-            </w:r>
-            <w:proofErr w:type="spellStart"/>
-            <w:r>
-              <w:rPr>
-                <w:rFonts w:ascii="Times New Roman" w:eastAsia="Times New Roman" w:hAnsi="Times New Roman" w:cs="Times New Roman"/>
-                <w:sz w:val="28"/>
-                <w:szCs w:val="28"/>
-              </w:rPr>
-              <w:t>IFormFile</w:t>
-            </w:r>
-            <w:proofErr w:type="spellEnd"/>
+              <w:t>Create(AuthorViewModel author, IFormFile</w:t>
+            </w:r>
             <w:r>
               <w:rPr>
                 <w:rFonts w:ascii="Times New Roman" w:eastAsia="Times New Roman" w:hAnsi="Times New Roman" w:cs="Times New Roman"/>
@@ -1607,7 +1551,6 @@
                 <w:szCs w:val="28"/>
               </w:rPr>
             </w:pPr>
-            <w:proofErr w:type="spellStart"/>
             <w:r>
               <w:rPr>
                 <w:rFonts w:ascii="Times New Roman" w:eastAsia="Times New Roman" w:hAnsi="Times New Roman" w:cs="Times New Roman"/>
@@ -1624,7 +1567,6 @@
               </w:rPr>
               <w:t>Author</w:t>
             </w:r>
-            <w:proofErr w:type="spellEnd"/>
             <w:r>
               <w:rPr>
                 <w:rFonts w:ascii="Times New Roman" w:eastAsia="Times New Roman" w:hAnsi="Times New Roman" w:cs="Times New Roman"/>
@@ -2049,6 +1991,42 @@
                 <w:rFonts w:ascii="Times New Roman" w:hAnsi="Times New Roman" w:cs="Times New Roman"/>
                 <w:sz w:val="28"/>
                 <w:szCs w:val="28"/>
+              </w:rPr>
+            </w:pPr>
+          </w:p>
+          <w:p>
+            <w:pPr>
+              <w:rPr>
+                <w:rFonts w:ascii="Times New Roman" w:hAnsi="Times New Roman" w:cs="Times New Roman"/>
+                <w:sz w:val="28"/>
+                <w:szCs w:val="28"/>
+              </w:rPr>
+            </w:pPr>
+          </w:p>
+          <w:p>
+            <w:pPr>
+              <w:rPr>
+                <w:rFonts w:ascii="Times New Roman" w:hAnsi="Times New Roman" w:cs="Times New Roman"/>
+                <w:sz w:val="28"/>
+                <w:szCs w:val="28"/>
+              </w:rPr>
+            </w:pPr>
+          </w:p>
+          <w:p>
+            <w:pPr>
+              <w:rPr>
+                <w:rFonts w:ascii="Times New Roman" w:hAnsi="Times New Roman" w:cs="Times New Roman"/>
+                <w:sz w:val="28"/>
+                <w:szCs w:val="28"/>
+              </w:rPr>
+            </w:pPr>
+          </w:p>
+          <w:p>
+            <w:pPr>
+              <w:rPr>
+                <w:rFonts w:ascii="Times New Roman" w:hAnsi="Times New Roman" w:cs="Times New Roman"/>
+                <w:sz w:val="28"/>
+                <w:szCs w:val="28"/>
                 <w:lang w:val="uk-UA"/>
               </w:rPr>
             </w:pPr>
@@ -2062,70 +2040,76 @@
                 <w:lang w:val="uk-UA"/>
               </w:rPr>
             </w:pPr>
-          </w:p>
-          <w:p>
-            <w:pPr>
-              <w:rPr>
-                <w:rFonts w:ascii="Times New Roman" w:hAnsi="Times New Roman" w:cs="Times New Roman"/>
+            <w:r>
+              <w:rPr>
+                <w:rFonts w:ascii="Times New Roman" w:hAnsi="Times New Roman" w:cs="Times New Roman"/>
+                <w:sz w:val="28"/>
+                <w:szCs w:val="28"/>
+              </w:rPr>
+              <w:t>Admin</w:t>
+            </w:r>
+          </w:p>
+        </w:tc>
+        <w:tc>
+          <w:tcPr>
+            <w:tcW w:w="2430" w:type="dxa"/>
+          </w:tcPr>
+          <w:p>
+            <w:pPr>
+              <w:rPr>
+                <w:rFonts w:ascii="Times New Roman" w:eastAsia="Times New Roman" w:hAnsi="Times New Roman" w:cs="Times New Roman"/>
+                <w:sz w:val="28"/>
+                <w:szCs w:val="28"/>
+              </w:rPr>
+            </w:pPr>
+            <w:r>
+              <w:rPr>
+                <w:rFonts w:ascii="Times New Roman" w:eastAsia="Times New Roman" w:hAnsi="Times New Roman" w:cs="Times New Roman"/>
+                <w:sz w:val="28"/>
+                <w:szCs w:val="28"/>
+              </w:rPr>
+              <w:t>Edit book</w:t>
+            </w:r>
+          </w:p>
+        </w:tc>
+        <w:tc>
+          <w:tcPr>
+            <w:tcW w:w="3600" w:type="dxa"/>
+          </w:tcPr>
+          <w:p>
+            <w:pPr>
+              <w:jc w:val="both"/>
+              <w:rPr>
+                <w:rFonts w:ascii="Times New Roman" w:eastAsia="Times New Roman" w:hAnsi="Times New Roman" w:cs="Times New Roman"/>
+                <w:sz w:val="28"/>
+                <w:szCs w:val="28"/>
+              </w:rPr>
+            </w:pPr>
+            <w:r>
+              <w:rPr>
+                <w:rFonts w:ascii="Times New Roman" w:eastAsia="Times New Roman" w:hAnsi="Times New Roman" w:cs="Times New Roman"/>
+                <w:sz w:val="28"/>
+                <w:szCs w:val="28"/>
+              </w:rPr>
+              <w:t>U</w:t>
+            </w:r>
+            <w:r>
+              <w:rPr>
+                <w:rFonts w:ascii="Times New Roman" w:eastAsia="Times New Roman" w:hAnsi="Times New Roman" w:cs="Times New Roman"/>
                 <w:sz w:val="28"/>
                 <w:szCs w:val="28"/>
                 <w:lang w:val="uk-UA"/>
               </w:rPr>
-            </w:pPr>
-            <w:r>
-              <w:rPr>
-                <w:rFonts w:ascii="Times New Roman" w:hAnsi="Times New Roman" w:cs="Times New Roman"/>
-                <w:sz w:val="28"/>
-                <w:szCs w:val="28"/>
-              </w:rPr>
-              <w:t>Admin</w:t>
-            </w:r>
-          </w:p>
-        </w:tc>
-        <w:tc>
-          <w:tcPr>
-            <w:tcW w:w="2430" w:type="dxa"/>
-          </w:tcPr>
-          <w:p>
-            <w:pPr>
-              <w:rPr>
-                <w:rFonts w:ascii="Times New Roman" w:eastAsia="Times New Roman" w:hAnsi="Times New Roman" w:cs="Times New Roman"/>
-                <w:sz w:val="28"/>
-                <w:szCs w:val="28"/>
-              </w:rPr>
-            </w:pPr>
-            <w:r>
-              <w:rPr>
-                <w:rFonts w:ascii="Times New Roman" w:eastAsia="Times New Roman" w:hAnsi="Times New Roman" w:cs="Times New Roman"/>
-                <w:sz w:val="28"/>
-                <w:szCs w:val="28"/>
-              </w:rPr>
-              <w:t>Edit book</w:t>
-            </w:r>
-          </w:p>
-        </w:tc>
-        <w:tc>
-          <w:tcPr>
-            <w:tcW w:w="3600" w:type="dxa"/>
-          </w:tcPr>
-          <w:p>
-            <w:pPr>
-              <w:jc w:val="both"/>
-              <w:rPr>
-                <w:rFonts w:ascii="Times New Roman" w:eastAsia="Times New Roman" w:hAnsi="Times New Roman" w:cs="Times New Roman"/>
-                <w:sz w:val="28"/>
-                <w:szCs w:val="28"/>
-              </w:rPr>
-            </w:pPr>
-            <w:r>
-              <w:rPr>
-                <w:rFonts w:ascii="Times New Roman" w:eastAsia="Times New Roman" w:hAnsi="Times New Roman" w:cs="Times New Roman"/>
-                <w:sz w:val="28"/>
-                <w:szCs w:val="28"/>
-              </w:rPr>
-              <w:t>U</w:t>
-            </w:r>
-            <w:proofErr w:type="spellStart"/>
+              <w:t>pdate</w:t>
+            </w:r>
+            <w:r>
+              <w:rPr>
+                <w:rFonts w:ascii="Times New Roman" w:eastAsia="Times New Roman" w:hAnsi="Times New Roman" w:cs="Times New Roman"/>
+                <w:sz w:val="28"/>
+                <w:szCs w:val="28"/>
+              </w:rPr>
+              <w:t>s</w:t>
+            </w:r>
             <w:r>
               <w:rPr>
                 <w:rFonts w:ascii="Times New Roman" w:eastAsia="Times New Roman" w:hAnsi="Times New Roman" w:cs="Times New Roman"/>
@@ -2133,16 +2117,29 @@
                 <w:szCs w:val="28"/>
                 <w:lang w:val="uk-UA"/>
               </w:rPr>
-              <w:t>pdate</w:t>
-            </w:r>
-            <w:proofErr w:type="spellEnd"/>
-            <w:r>
-              <w:rPr>
-                <w:rFonts w:ascii="Times New Roman" w:eastAsia="Times New Roman" w:hAnsi="Times New Roman" w:cs="Times New Roman"/>
-                <w:sz w:val="28"/>
-                <w:szCs w:val="28"/>
-              </w:rPr>
-              <w:t>s</w:t>
+              <w:t xml:space="preserve"> information about book such as general information (title, description etc.), picture and data about authors.</w:t>
+            </w:r>
+          </w:p>
+        </w:tc>
+        <w:tc>
+          <w:tcPr>
+            <w:tcW w:w="3090" w:type="dxa"/>
+          </w:tcPr>
+          <w:p>
+            <w:pPr>
+              <w:rPr>
+                <w:rFonts w:ascii="Times New Roman" w:eastAsia="Times New Roman" w:hAnsi="Times New Roman" w:cs="Times New Roman"/>
+                <w:sz w:val="28"/>
+                <w:szCs w:val="28"/>
+              </w:rPr>
+            </w:pPr>
+            <w:r>
+              <w:rPr>
+                <w:rFonts w:ascii="Times New Roman" w:eastAsia="Times New Roman" w:hAnsi="Times New Roman" w:cs="Times New Roman"/>
+                <w:sz w:val="28"/>
+                <w:szCs w:val="28"/>
+              </w:rPr>
+              <w:t>Update</w:t>
             </w:r>
             <w:r>
               <w:rPr>
@@ -2151,337 +2148,6 @@
                 <w:szCs w:val="28"/>
                 <w:lang w:val="uk-UA"/>
               </w:rPr>
-              <w:t xml:space="preserve"> </w:t>
-            </w:r>
-            <w:proofErr w:type="spellStart"/>
-            <w:r>
-              <w:rPr>
-                <w:rFonts w:ascii="Times New Roman" w:eastAsia="Times New Roman" w:hAnsi="Times New Roman" w:cs="Times New Roman"/>
-                <w:sz w:val="28"/>
-                <w:szCs w:val="28"/>
-                <w:lang w:val="uk-UA"/>
-              </w:rPr>
-              <w:t>information</w:t>
-            </w:r>
-            <w:proofErr w:type="spellEnd"/>
-            <w:r>
-              <w:rPr>
-                <w:rFonts w:ascii="Times New Roman" w:eastAsia="Times New Roman" w:hAnsi="Times New Roman" w:cs="Times New Roman"/>
-                <w:sz w:val="28"/>
-                <w:szCs w:val="28"/>
-                <w:lang w:val="uk-UA"/>
-              </w:rPr>
-              <w:t xml:space="preserve"> </w:t>
-            </w:r>
-            <w:proofErr w:type="spellStart"/>
-            <w:r>
-              <w:rPr>
-                <w:rFonts w:ascii="Times New Roman" w:eastAsia="Times New Roman" w:hAnsi="Times New Roman" w:cs="Times New Roman"/>
-                <w:sz w:val="28"/>
-                <w:szCs w:val="28"/>
-                <w:lang w:val="uk-UA"/>
-              </w:rPr>
-              <w:t>about</w:t>
-            </w:r>
-            <w:proofErr w:type="spellEnd"/>
-            <w:r>
-              <w:rPr>
-                <w:rFonts w:ascii="Times New Roman" w:eastAsia="Times New Roman" w:hAnsi="Times New Roman" w:cs="Times New Roman"/>
-                <w:sz w:val="28"/>
-                <w:szCs w:val="28"/>
-                <w:lang w:val="uk-UA"/>
-              </w:rPr>
-              <w:t xml:space="preserve"> </w:t>
-            </w:r>
-            <w:proofErr w:type="spellStart"/>
-            <w:r>
-              <w:rPr>
-                <w:rFonts w:ascii="Times New Roman" w:eastAsia="Times New Roman" w:hAnsi="Times New Roman" w:cs="Times New Roman"/>
-                <w:sz w:val="28"/>
-                <w:szCs w:val="28"/>
-                <w:lang w:val="uk-UA"/>
-              </w:rPr>
-              <w:t>book</w:t>
-            </w:r>
-            <w:proofErr w:type="spellEnd"/>
-            <w:r>
-              <w:rPr>
-                <w:rFonts w:ascii="Times New Roman" w:eastAsia="Times New Roman" w:hAnsi="Times New Roman" w:cs="Times New Roman"/>
-                <w:sz w:val="28"/>
-                <w:szCs w:val="28"/>
-                <w:lang w:val="uk-UA"/>
-              </w:rPr>
-              <w:t xml:space="preserve"> </w:t>
-            </w:r>
-            <w:proofErr w:type="spellStart"/>
-            <w:r>
-              <w:rPr>
-                <w:rFonts w:ascii="Times New Roman" w:eastAsia="Times New Roman" w:hAnsi="Times New Roman" w:cs="Times New Roman"/>
-                <w:sz w:val="28"/>
-                <w:szCs w:val="28"/>
-                <w:lang w:val="uk-UA"/>
-              </w:rPr>
-              <w:t>such</w:t>
-            </w:r>
-            <w:proofErr w:type="spellEnd"/>
-            <w:r>
-              <w:rPr>
-                <w:rFonts w:ascii="Times New Roman" w:eastAsia="Times New Roman" w:hAnsi="Times New Roman" w:cs="Times New Roman"/>
-                <w:sz w:val="28"/>
-                <w:szCs w:val="28"/>
-                <w:lang w:val="uk-UA"/>
-              </w:rPr>
-              <w:t xml:space="preserve"> </w:t>
-            </w:r>
-            <w:proofErr w:type="spellStart"/>
-            <w:r>
-              <w:rPr>
-                <w:rFonts w:ascii="Times New Roman" w:eastAsia="Times New Roman" w:hAnsi="Times New Roman" w:cs="Times New Roman"/>
-                <w:sz w:val="28"/>
-                <w:szCs w:val="28"/>
-                <w:lang w:val="uk-UA"/>
-              </w:rPr>
-              <w:t>as</w:t>
-            </w:r>
-            <w:proofErr w:type="spellEnd"/>
-            <w:r>
-              <w:rPr>
-                <w:rFonts w:ascii="Times New Roman" w:eastAsia="Times New Roman" w:hAnsi="Times New Roman" w:cs="Times New Roman"/>
-                <w:sz w:val="28"/>
-                <w:szCs w:val="28"/>
-                <w:lang w:val="uk-UA"/>
-              </w:rPr>
-              <w:t xml:space="preserve"> </w:t>
-            </w:r>
-            <w:proofErr w:type="spellStart"/>
-            <w:r>
-              <w:rPr>
-                <w:rFonts w:ascii="Times New Roman" w:eastAsia="Times New Roman" w:hAnsi="Times New Roman" w:cs="Times New Roman"/>
-                <w:sz w:val="28"/>
-                <w:szCs w:val="28"/>
-                <w:lang w:val="uk-UA"/>
-              </w:rPr>
-              <w:t>general</w:t>
-            </w:r>
-            <w:proofErr w:type="spellEnd"/>
-            <w:r>
-              <w:rPr>
-                <w:rFonts w:ascii="Times New Roman" w:eastAsia="Times New Roman" w:hAnsi="Times New Roman" w:cs="Times New Roman"/>
-                <w:sz w:val="28"/>
-                <w:szCs w:val="28"/>
-                <w:lang w:val="uk-UA"/>
-              </w:rPr>
-              <w:t xml:space="preserve"> </w:t>
-            </w:r>
-            <w:proofErr w:type="spellStart"/>
-            <w:r>
-              <w:rPr>
-                <w:rFonts w:ascii="Times New Roman" w:eastAsia="Times New Roman" w:hAnsi="Times New Roman" w:cs="Times New Roman"/>
-                <w:sz w:val="28"/>
-                <w:szCs w:val="28"/>
-                <w:lang w:val="uk-UA"/>
-              </w:rPr>
-              <w:t>information</w:t>
-            </w:r>
-            <w:proofErr w:type="spellEnd"/>
-            <w:r>
-              <w:rPr>
-                <w:rFonts w:ascii="Times New Roman" w:eastAsia="Times New Roman" w:hAnsi="Times New Roman" w:cs="Times New Roman"/>
-                <w:sz w:val="28"/>
-                <w:szCs w:val="28"/>
-                <w:lang w:val="uk-UA"/>
-              </w:rPr>
-              <w:t xml:space="preserve"> (</w:t>
-            </w:r>
-            <w:proofErr w:type="spellStart"/>
-            <w:r>
-              <w:rPr>
-                <w:rFonts w:ascii="Times New Roman" w:eastAsia="Times New Roman" w:hAnsi="Times New Roman" w:cs="Times New Roman"/>
-                <w:sz w:val="28"/>
-                <w:szCs w:val="28"/>
-                <w:lang w:val="uk-UA"/>
-              </w:rPr>
-              <w:t>title</w:t>
-            </w:r>
-            <w:proofErr w:type="spellEnd"/>
-            <w:r>
-              <w:rPr>
-                <w:rFonts w:ascii="Times New Roman" w:eastAsia="Times New Roman" w:hAnsi="Times New Roman" w:cs="Times New Roman"/>
-                <w:sz w:val="28"/>
-                <w:szCs w:val="28"/>
-                <w:lang w:val="uk-UA"/>
-              </w:rPr>
-              <w:t xml:space="preserve">, </w:t>
-            </w:r>
-            <w:proofErr w:type="spellStart"/>
-            <w:r>
-              <w:rPr>
-                <w:rFonts w:ascii="Times New Roman" w:eastAsia="Times New Roman" w:hAnsi="Times New Roman" w:cs="Times New Roman"/>
-                <w:sz w:val="28"/>
-                <w:szCs w:val="28"/>
-                <w:lang w:val="uk-UA"/>
-              </w:rPr>
-              <w:t>description</w:t>
-            </w:r>
-            <w:proofErr w:type="spellEnd"/>
-            <w:r>
-              <w:rPr>
-                <w:rFonts w:ascii="Times New Roman" w:eastAsia="Times New Roman" w:hAnsi="Times New Roman" w:cs="Times New Roman"/>
-                <w:sz w:val="28"/>
-                <w:szCs w:val="28"/>
-                <w:lang w:val="uk-UA"/>
-              </w:rPr>
-              <w:t xml:space="preserve"> </w:t>
-            </w:r>
-            <w:proofErr w:type="spellStart"/>
-            <w:r>
-              <w:rPr>
-                <w:rFonts w:ascii="Times New Roman" w:eastAsia="Times New Roman" w:hAnsi="Times New Roman" w:cs="Times New Roman"/>
-                <w:sz w:val="28"/>
-                <w:szCs w:val="28"/>
-                <w:lang w:val="uk-UA"/>
-              </w:rPr>
-              <w:t>etc</w:t>
-            </w:r>
-            <w:proofErr w:type="spellEnd"/>
-            <w:r>
-              <w:rPr>
-                <w:rFonts w:ascii="Times New Roman" w:eastAsia="Times New Roman" w:hAnsi="Times New Roman" w:cs="Times New Roman"/>
-                <w:sz w:val="28"/>
-                <w:szCs w:val="28"/>
-                <w:lang w:val="uk-UA"/>
-              </w:rPr>
-              <w:t xml:space="preserve">.), </w:t>
-            </w:r>
-            <w:proofErr w:type="spellStart"/>
-            <w:r>
-              <w:rPr>
-                <w:rFonts w:ascii="Times New Roman" w:eastAsia="Times New Roman" w:hAnsi="Times New Roman" w:cs="Times New Roman"/>
-                <w:sz w:val="28"/>
-                <w:szCs w:val="28"/>
-                <w:lang w:val="uk-UA"/>
-              </w:rPr>
-              <w:t>picture</w:t>
-            </w:r>
-            <w:proofErr w:type="spellEnd"/>
-            <w:r>
-              <w:rPr>
-                <w:rFonts w:ascii="Times New Roman" w:eastAsia="Times New Roman" w:hAnsi="Times New Roman" w:cs="Times New Roman"/>
-                <w:sz w:val="28"/>
-                <w:szCs w:val="28"/>
-                <w:lang w:val="uk-UA"/>
-              </w:rPr>
-              <w:t xml:space="preserve"> </w:t>
-            </w:r>
-            <w:proofErr w:type="spellStart"/>
-            <w:r>
-              <w:rPr>
-                <w:rFonts w:ascii="Times New Roman" w:eastAsia="Times New Roman" w:hAnsi="Times New Roman" w:cs="Times New Roman"/>
-                <w:sz w:val="28"/>
-                <w:szCs w:val="28"/>
-                <w:lang w:val="uk-UA"/>
-              </w:rPr>
-              <w:t>and</w:t>
-            </w:r>
-            <w:proofErr w:type="spellEnd"/>
-            <w:r>
-              <w:rPr>
-                <w:rFonts w:ascii="Times New Roman" w:eastAsia="Times New Roman" w:hAnsi="Times New Roman" w:cs="Times New Roman"/>
-                <w:sz w:val="28"/>
-                <w:szCs w:val="28"/>
-                <w:lang w:val="uk-UA"/>
-              </w:rPr>
-              <w:t xml:space="preserve"> </w:t>
-            </w:r>
-            <w:proofErr w:type="spellStart"/>
-            <w:r>
-              <w:rPr>
-                <w:rFonts w:ascii="Times New Roman" w:eastAsia="Times New Roman" w:hAnsi="Times New Roman" w:cs="Times New Roman"/>
-                <w:sz w:val="28"/>
-                <w:szCs w:val="28"/>
-                <w:lang w:val="uk-UA"/>
-              </w:rPr>
-              <w:t>data</w:t>
-            </w:r>
-            <w:proofErr w:type="spellEnd"/>
-            <w:r>
-              <w:rPr>
-                <w:rFonts w:ascii="Times New Roman" w:eastAsia="Times New Roman" w:hAnsi="Times New Roman" w:cs="Times New Roman"/>
-                <w:sz w:val="28"/>
-                <w:szCs w:val="28"/>
-                <w:lang w:val="uk-UA"/>
-              </w:rPr>
-              <w:t xml:space="preserve"> </w:t>
-            </w:r>
-            <w:proofErr w:type="spellStart"/>
-            <w:r>
-              <w:rPr>
-                <w:rFonts w:ascii="Times New Roman" w:eastAsia="Times New Roman" w:hAnsi="Times New Roman" w:cs="Times New Roman"/>
-                <w:sz w:val="28"/>
-                <w:szCs w:val="28"/>
-                <w:lang w:val="uk-UA"/>
-              </w:rPr>
-              <w:t>about</w:t>
-            </w:r>
-            <w:proofErr w:type="spellEnd"/>
-            <w:r>
-              <w:rPr>
-                <w:rFonts w:ascii="Times New Roman" w:eastAsia="Times New Roman" w:hAnsi="Times New Roman" w:cs="Times New Roman"/>
-                <w:sz w:val="28"/>
-                <w:szCs w:val="28"/>
-                <w:lang w:val="uk-UA"/>
-              </w:rPr>
-              <w:t xml:space="preserve"> </w:t>
-            </w:r>
-            <w:proofErr w:type="spellStart"/>
-            <w:r>
-              <w:rPr>
-                <w:rFonts w:ascii="Times New Roman" w:eastAsia="Times New Roman" w:hAnsi="Times New Roman" w:cs="Times New Roman"/>
-                <w:sz w:val="28"/>
-                <w:szCs w:val="28"/>
-                <w:lang w:val="uk-UA"/>
-              </w:rPr>
-              <w:t>authors</w:t>
-            </w:r>
-            <w:proofErr w:type="spellEnd"/>
-            <w:r>
-              <w:rPr>
-                <w:rFonts w:ascii="Times New Roman" w:eastAsia="Times New Roman" w:hAnsi="Times New Roman" w:cs="Times New Roman"/>
-                <w:sz w:val="28"/>
-                <w:szCs w:val="28"/>
-                <w:lang w:val="uk-UA"/>
-              </w:rPr>
-              <w:t>.</w:t>
-            </w:r>
-          </w:p>
-        </w:tc>
-        <w:tc>
-          <w:tcPr>
-            <w:tcW w:w="3090" w:type="dxa"/>
-          </w:tcPr>
-          <w:p>
-            <w:pPr>
-              <w:rPr>
-                <w:rFonts w:ascii="Times New Roman" w:eastAsia="Times New Roman" w:hAnsi="Times New Roman" w:cs="Times New Roman"/>
-                <w:sz w:val="28"/>
-                <w:szCs w:val="28"/>
-              </w:rPr>
-            </w:pPr>
-            <w:r>
-              <w:rPr>
-                <w:rFonts w:ascii="Times New Roman" w:eastAsia="Times New Roman" w:hAnsi="Times New Roman" w:cs="Times New Roman"/>
-                <w:sz w:val="28"/>
-                <w:szCs w:val="28"/>
-              </w:rPr>
-              <w:t>Update</w:t>
-            </w:r>
-            <w:r>
-              <w:rPr>
-                <w:rFonts w:ascii="Times New Roman" w:eastAsia="Times New Roman" w:hAnsi="Times New Roman" w:cs="Times New Roman"/>
-                <w:sz w:val="28"/>
-                <w:szCs w:val="28"/>
-                <w:lang w:val="uk-UA"/>
-              </w:rPr>
               <w:t>(</w:t>
             </w:r>
             <w:r>
@@ -2490,43 +2156,7 @@
                 <w:sz w:val="28"/>
                 <w:szCs w:val="28"/>
               </w:rPr>
-              <w:t xml:space="preserve">string id, </w:t>
-            </w:r>
-            <w:proofErr w:type="spellStart"/>
-            <w:r>
-              <w:rPr>
-                <w:rFonts w:ascii="Times New Roman" w:eastAsia="Times New Roman" w:hAnsi="Times New Roman" w:cs="Times New Roman"/>
-                <w:sz w:val="28"/>
-                <w:szCs w:val="28"/>
-              </w:rPr>
-              <w:t>BookViewModel</w:t>
-            </w:r>
-            <w:proofErr w:type="spellEnd"/>
-            <w:r>
-              <w:rPr>
-                <w:rFonts w:ascii="Times New Roman" w:eastAsia="Times New Roman" w:hAnsi="Times New Roman" w:cs="Times New Roman"/>
-                <w:sz w:val="28"/>
-                <w:szCs w:val="28"/>
-              </w:rPr>
-              <w:t xml:space="preserve"> book, </w:t>
-            </w:r>
-            <w:proofErr w:type="spellStart"/>
-            <w:r>
-              <w:rPr>
-                <w:rFonts w:ascii="Times New Roman" w:eastAsia="Times New Roman" w:hAnsi="Times New Roman" w:cs="Times New Roman"/>
-                <w:sz w:val="28"/>
-                <w:szCs w:val="28"/>
-              </w:rPr>
-              <w:t>IFormFile</w:t>
-            </w:r>
-            <w:proofErr w:type="spellEnd"/>
-            <w:r>
-              <w:rPr>
-                <w:rFonts w:ascii="Times New Roman" w:eastAsia="Times New Roman" w:hAnsi="Times New Roman" w:cs="Times New Roman"/>
-                <w:sz w:val="28"/>
-                <w:szCs w:val="28"/>
-              </w:rPr>
-              <w:t xml:space="preserve"> file)</w:t>
+              <w:t>string id, BookViewModel book, IFormFile file)</w:t>
             </w:r>
           </w:p>
         </w:tc>
@@ -2635,7 +2265,6 @@
               </w:rPr>
               <w:t xml:space="preserve">Creates </w:t>
             </w:r>
-            <w:proofErr w:type="spellStart"/>
             <w:r>
               <w:rPr>
                 <w:rFonts w:ascii="Times New Roman" w:eastAsia="Times New Roman" w:hAnsi="Times New Roman" w:cs="Times New Roman"/>
@@ -2643,177 +2272,7 @@
                 <w:szCs w:val="28"/>
                 <w:lang w:val="uk-UA"/>
               </w:rPr>
-              <w:t>new</w:t>
-            </w:r>
-            <w:proofErr w:type="spellEnd"/>
-            <w:r>
-              <w:rPr>
-                <w:rFonts w:ascii="Times New Roman" w:eastAsia="Times New Roman" w:hAnsi="Times New Roman" w:cs="Times New Roman"/>
-                <w:sz w:val="28"/>
-                <w:szCs w:val="28"/>
-                <w:lang w:val="uk-UA"/>
-              </w:rPr>
-              <w:t xml:space="preserve"> </w:t>
-            </w:r>
-            <w:proofErr w:type="spellStart"/>
-            <w:r>
-              <w:rPr>
-                <w:rFonts w:ascii="Times New Roman" w:eastAsia="Times New Roman" w:hAnsi="Times New Roman" w:cs="Times New Roman"/>
-                <w:sz w:val="28"/>
-                <w:szCs w:val="28"/>
-                <w:lang w:val="uk-UA"/>
-              </w:rPr>
-              <w:t>books</w:t>
-            </w:r>
-            <w:proofErr w:type="spellEnd"/>
-            <w:r>
-              <w:rPr>
-                <w:rFonts w:ascii="Times New Roman" w:eastAsia="Times New Roman" w:hAnsi="Times New Roman" w:cs="Times New Roman"/>
-                <w:sz w:val="28"/>
-                <w:szCs w:val="28"/>
-                <w:lang w:val="uk-UA"/>
-              </w:rPr>
-              <w:t xml:space="preserve"> </w:t>
-            </w:r>
-            <w:proofErr w:type="spellStart"/>
-            <w:r>
-              <w:rPr>
-                <w:rFonts w:ascii="Times New Roman" w:eastAsia="Times New Roman" w:hAnsi="Times New Roman" w:cs="Times New Roman"/>
-                <w:sz w:val="28"/>
-                <w:szCs w:val="28"/>
-                <w:lang w:val="uk-UA"/>
-              </w:rPr>
-              <w:t>adding</w:t>
-            </w:r>
-            <w:proofErr w:type="spellEnd"/>
-            <w:r>
-              <w:rPr>
-                <w:rFonts w:ascii="Times New Roman" w:eastAsia="Times New Roman" w:hAnsi="Times New Roman" w:cs="Times New Roman"/>
-                <w:sz w:val="28"/>
-                <w:szCs w:val="28"/>
-                <w:lang w:val="uk-UA"/>
-              </w:rPr>
-              <w:t xml:space="preserve"> </w:t>
-            </w:r>
-            <w:proofErr w:type="spellStart"/>
-            <w:r>
-              <w:rPr>
-                <w:rFonts w:ascii="Times New Roman" w:eastAsia="Times New Roman" w:hAnsi="Times New Roman" w:cs="Times New Roman"/>
-                <w:sz w:val="28"/>
-                <w:szCs w:val="28"/>
-                <w:lang w:val="uk-UA"/>
-              </w:rPr>
-              <w:t>general</w:t>
-            </w:r>
-            <w:proofErr w:type="spellEnd"/>
-            <w:r>
-              <w:rPr>
-                <w:rFonts w:ascii="Times New Roman" w:eastAsia="Times New Roman" w:hAnsi="Times New Roman" w:cs="Times New Roman"/>
-                <w:sz w:val="28"/>
-                <w:szCs w:val="28"/>
-                <w:lang w:val="uk-UA"/>
-              </w:rPr>
-              <w:t xml:space="preserve"> </w:t>
-            </w:r>
-            <w:proofErr w:type="spellStart"/>
-            <w:r>
-              <w:rPr>
-                <w:rFonts w:ascii="Times New Roman" w:eastAsia="Times New Roman" w:hAnsi="Times New Roman" w:cs="Times New Roman"/>
-                <w:sz w:val="28"/>
-                <w:szCs w:val="28"/>
-                <w:lang w:val="uk-UA"/>
-              </w:rPr>
-              <w:t>information</w:t>
-            </w:r>
-            <w:proofErr w:type="spellEnd"/>
-            <w:r>
-              <w:rPr>
-                <w:rFonts w:ascii="Times New Roman" w:eastAsia="Times New Roman" w:hAnsi="Times New Roman" w:cs="Times New Roman"/>
-                <w:sz w:val="28"/>
-                <w:szCs w:val="28"/>
-                <w:lang w:val="uk-UA"/>
-              </w:rPr>
-              <w:t xml:space="preserve"> (</w:t>
-            </w:r>
-            <w:proofErr w:type="spellStart"/>
-            <w:r>
-              <w:rPr>
-                <w:rFonts w:ascii="Times New Roman" w:eastAsia="Times New Roman" w:hAnsi="Times New Roman" w:cs="Times New Roman"/>
-                <w:sz w:val="28"/>
-                <w:szCs w:val="28"/>
-                <w:lang w:val="uk-UA"/>
-              </w:rPr>
-              <w:t>title</w:t>
-            </w:r>
-            <w:proofErr w:type="spellEnd"/>
-            <w:r>
-              <w:rPr>
-                <w:rFonts w:ascii="Times New Roman" w:eastAsia="Times New Roman" w:hAnsi="Times New Roman" w:cs="Times New Roman"/>
-                <w:sz w:val="28"/>
-                <w:szCs w:val="28"/>
-                <w:lang w:val="uk-UA"/>
-              </w:rPr>
-              <w:t xml:space="preserve">, </w:t>
-            </w:r>
-            <w:proofErr w:type="spellStart"/>
-            <w:r>
-              <w:rPr>
-                <w:rFonts w:ascii="Times New Roman" w:eastAsia="Times New Roman" w:hAnsi="Times New Roman" w:cs="Times New Roman"/>
-                <w:sz w:val="28"/>
-                <w:szCs w:val="28"/>
-                <w:lang w:val="uk-UA"/>
-              </w:rPr>
-              <w:t>description</w:t>
-            </w:r>
-            <w:proofErr w:type="spellEnd"/>
-            <w:r>
-              <w:rPr>
-                <w:rFonts w:ascii="Times New Roman" w:eastAsia="Times New Roman" w:hAnsi="Times New Roman" w:cs="Times New Roman"/>
-                <w:sz w:val="28"/>
-                <w:szCs w:val="28"/>
-                <w:lang w:val="uk-UA"/>
-              </w:rPr>
-              <w:t xml:space="preserve"> </w:t>
-            </w:r>
-            <w:proofErr w:type="spellStart"/>
-            <w:r>
-              <w:rPr>
-                <w:rFonts w:ascii="Times New Roman" w:eastAsia="Times New Roman" w:hAnsi="Times New Roman" w:cs="Times New Roman"/>
-                <w:sz w:val="28"/>
-                <w:szCs w:val="28"/>
-                <w:lang w:val="uk-UA"/>
-              </w:rPr>
-              <w:t>etc</w:t>
-            </w:r>
-            <w:proofErr w:type="spellEnd"/>
-            <w:r>
-              <w:rPr>
-                <w:rFonts w:ascii="Times New Roman" w:eastAsia="Times New Roman" w:hAnsi="Times New Roman" w:cs="Times New Roman"/>
-                <w:sz w:val="28"/>
-                <w:szCs w:val="28"/>
-                <w:lang w:val="uk-UA"/>
-              </w:rPr>
-              <w:t xml:space="preserve">.), </w:t>
-            </w:r>
-            <w:proofErr w:type="spellStart"/>
-            <w:r>
-              <w:rPr>
-                <w:rFonts w:ascii="Times New Roman" w:eastAsia="Times New Roman" w:hAnsi="Times New Roman" w:cs="Times New Roman"/>
-                <w:sz w:val="28"/>
-                <w:szCs w:val="28"/>
-                <w:lang w:val="uk-UA"/>
-              </w:rPr>
-              <w:t>picture</w:t>
-            </w:r>
-            <w:proofErr w:type="spellEnd"/>
-            <w:r>
-              <w:rPr>
-                <w:rFonts w:ascii="Times New Roman" w:eastAsia="Times New Roman" w:hAnsi="Times New Roman" w:cs="Times New Roman"/>
-                <w:sz w:val="28"/>
-                <w:szCs w:val="28"/>
-                <w:lang w:val="uk-UA"/>
-              </w:rPr>
-              <w:t>.</w:t>
+              <w:t>new books adding general information (title, description etc.), picture.</w:t>
             </w:r>
           </w:p>
         </w:tc>
@@ -2836,43 +2295,7 @@
                 <w:sz w:val="28"/>
                 <w:szCs w:val="28"/>
               </w:rPr>
-              <w:t>Create(</w:t>
-            </w:r>
-            <w:proofErr w:type="spellStart"/>
-            <w:r>
-              <w:rPr>
-                <w:rFonts w:ascii="Times New Roman" w:eastAsia="Times New Roman" w:hAnsi="Times New Roman" w:cs="Times New Roman"/>
-                <w:sz w:val="28"/>
-                <w:szCs w:val="28"/>
-              </w:rPr>
-              <w:t>BookViewModel</w:t>
-            </w:r>
-            <w:proofErr w:type="spellEnd"/>
-            <w:r>
-              <w:rPr>
-                <w:rFonts w:ascii="Times New Roman" w:eastAsia="Times New Roman" w:hAnsi="Times New Roman" w:cs="Times New Roman"/>
-                <w:sz w:val="28"/>
-                <w:szCs w:val="28"/>
-              </w:rPr>
-              <w:t xml:space="preserve"> book, </w:t>
-            </w:r>
-            <w:proofErr w:type="spellStart"/>
-            <w:r>
-              <w:rPr>
-                <w:rFonts w:ascii="Times New Roman" w:eastAsia="Times New Roman" w:hAnsi="Times New Roman" w:cs="Times New Roman"/>
-                <w:sz w:val="28"/>
-                <w:szCs w:val="28"/>
-              </w:rPr>
-              <w:t>IFormFilefile</w:t>
-            </w:r>
-            <w:proofErr w:type="spellEnd"/>
-            <w:r>
-              <w:rPr>
-                <w:rFonts w:ascii="Times New Roman" w:eastAsia="Times New Roman" w:hAnsi="Times New Roman" w:cs="Times New Roman"/>
-                <w:sz w:val="28"/>
-                <w:szCs w:val="28"/>
-              </w:rPr>
-              <w:t>)</w:t>
+              <w:t>Create(BookViewModel book, IFormFilefile)</w:t>
             </w:r>
           </w:p>
         </w:tc>
@@ -2981,7 +2404,6 @@
               </w:rPr>
               <w:t>D</w:t>
             </w:r>
-            <w:proofErr w:type="spellStart"/>
             <w:r>
               <w:rPr>
                 <w:rFonts w:ascii="Times New Roman" w:eastAsia="Times New Roman" w:hAnsi="Times New Roman" w:cs="Times New Roman"/>
@@ -2991,7 +2413,6 @@
               </w:rPr>
               <w:t>elete</w:t>
             </w:r>
-            <w:proofErr w:type="spellEnd"/>
             <w:r>
               <w:rPr>
                 <w:rFonts w:ascii="Times New Roman" w:eastAsia="Times New Roman" w:hAnsi="Times New Roman" w:cs="Times New Roman"/>
@@ -3007,227 +2428,7 @@
                 <w:szCs w:val="28"/>
                 <w:lang w:val="uk-UA"/>
               </w:rPr>
-              <w:t xml:space="preserve"> </w:t>
-            </w:r>
-            <w:proofErr w:type="spellStart"/>
-            <w:r>
-              <w:rPr>
-                <w:rFonts w:ascii="Times New Roman" w:eastAsia="Times New Roman" w:hAnsi="Times New Roman" w:cs="Times New Roman"/>
-                <w:sz w:val="28"/>
-                <w:szCs w:val="28"/>
-                <w:lang w:val="uk-UA"/>
-              </w:rPr>
-              <w:t>all</w:t>
-            </w:r>
-            <w:proofErr w:type="spellEnd"/>
-            <w:r>
-              <w:rPr>
-                <w:rFonts w:ascii="Times New Roman" w:eastAsia="Times New Roman" w:hAnsi="Times New Roman" w:cs="Times New Roman"/>
-                <w:sz w:val="28"/>
-                <w:szCs w:val="28"/>
-                <w:lang w:val="uk-UA"/>
-              </w:rPr>
-              <w:t xml:space="preserve"> </w:t>
-            </w:r>
-            <w:proofErr w:type="spellStart"/>
-            <w:r>
-              <w:rPr>
-                <w:rFonts w:ascii="Times New Roman" w:eastAsia="Times New Roman" w:hAnsi="Times New Roman" w:cs="Times New Roman"/>
-                <w:sz w:val="28"/>
-                <w:szCs w:val="28"/>
-                <w:lang w:val="uk-UA"/>
-              </w:rPr>
-              <w:t>information</w:t>
-            </w:r>
-            <w:proofErr w:type="spellEnd"/>
-            <w:r>
-              <w:rPr>
-                <w:rFonts w:ascii="Times New Roman" w:eastAsia="Times New Roman" w:hAnsi="Times New Roman" w:cs="Times New Roman"/>
-                <w:sz w:val="28"/>
-                <w:szCs w:val="28"/>
-                <w:lang w:val="uk-UA"/>
-              </w:rPr>
-              <w:t xml:space="preserve"> </w:t>
-            </w:r>
-            <w:proofErr w:type="spellStart"/>
-            <w:r>
-              <w:rPr>
-                <w:rFonts w:ascii="Times New Roman" w:eastAsia="Times New Roman" w:hAnsi="Times New Roman" w:cs="Times New Roman"/>
-                <w:sz w:val="28"/>
-                <w:szCs w:val="28"/>
-                <w:lang w:val="uk-UA"/>
-              </w:rPr>
-              <w:t>available</w:t>
-            </w:r>
-            <w:proofErr w:type="spellEnd"/>
-            <w:r>
-              <w:rPr>
-                <w:rFonts w:ascii="Times New Roman" w:eastAsia="Times New Roman" w:hAnsi="Times New Roman" w:cs="Times New Roman"/>
-                <w:sz w:val="28"/>
-                <w:szCs w:val="28"/>
-                <w:lang w:val="uk-UA"/>
-              </w:rPr>
-              <w:t xml:space="preserve"> </w:t>
-            </w:r>
-            <w:proofErr w:type="spellStart"/>
-            <w:r>
-              <w:rPr>
-                <w:rFonts w:ascii="Times New Roman" w:eastAsia="Times New Roman" w:hAnsi="Times New Roman" w:cs="Times New Roman"/>
-                <w:sz w:val="28"/>
-                <w:szCs w:val="28"/>
-                <w:lang w:val="uk-UA"/>
-              </w:rPr>
-              <w:t>about</w:t>
-            </w:r>
-            <w:proofErr w:type="spellEnd"/>
-            <w:r>
-              <w:rPr>
-                <w:rFonts w:ascii="Times New Roman" w:eastAsia="Times New Roman" w:hAnsi="Times New Roman" w:cs="Times New Roman"/>
-                <w:sz w:val="28"/>
-                <w:szCs w:val="28"/>
-                <w:lang w:val="uk-UA"/>
-              </w:rPr>
-              <w:t xml:space="preserve"> </w:t>
-            </w:r>
-            <w:proofErr w:type="spellStart"/>
-            <w:r>
-              <w:rPr>
-                <w:rFonts w:ascii="Times New Roman" w:eastAsia="Times New Roman" w:hAnsi="Times New Roman" w:cs="Times New Roman"/>
-                <w:sz w:val="28"/>
-                <w:szCs w:val="28"/>
-                <w:lang w:val="uk-UA"/>
-              </w:rPr>
-              <w:t>book</w:t>
-            </w:r>
-            <w:proofErr w:type="spellEnd"/>
-            <w:r>
-              <w:rPr>
-                <w:rFonts w:ascii="Times New Roman" w:eastAsia="Times New Roman" w:hAnsi="Times New Roman" w:cs="Times New Roman"/>
-                <w:sz w:val="28"/>
-                <w:szCs w:val="28"/>
-                <w:lang w:val="uk-UA"/>
-              </w:rPr>
-              <w:t xml:space="preserve">. </w:t>
-            </w:r>
-            <w:proofErr w:type="spellStart"/>
-            <w:r>
-              <w:rPr>
-                <w:rFonts w:ascii="Times New Roman" w:eastAsia="Times New Roman" w:hAnsi="Times New Roman" w:cs="Times New Roman"/>
-                <w:sz w:val="28"/>
-                <w:szCs w:val="28"/>
-                <w:lang w:val="uk-UA"/>
-              </w:rPr>
-              <w:t>This</w:t>
-            </w:r>
-            <w:proofErr w:type="spellEnd"/>
-            <w:r>
-              <w:rPr>
-                <w:rFonts w:ascii="Times New Roman" w:eastAsia="Times New Roman" w:hAnsi="Times New Roman" w:cs="Times New Roman"/>
-                <w:sz w:val="28"/>
-                <w:szCs w:val="28"/>
-                <w:lang w:val="uk-UA"/>
-              </w:rPr>
-              <w:t xml:space="preserve"> </w:t>
-            </w:r>
-            <w:proofErr w:type="spellStart"/>
-            <w:r>
-              <w:rPr>
-                <w:rFonts w:ascii="Times New Roman" w:eastAsia="Times New Roman" w:hAnsi="Times New Roman" w:cs="Times New Roman"/>
-                <w:sz w:val="28"/>
-                <w:szCs w:val="28"/>
-                <w:lang w:val="uk-UA"/>
-              </w:rPr>
-              <w:t>action</w:t>
-            </w:r>
-            <w:proofErr w:type="spellEnd"/>
-            <w:r>
-              <w:rPr>
-                <w:rFonts w:ascii="Times New Roman" w:eastAsia="Times New Roman" w:hAnsi="Times New Roman" w:cs="Times New Roman"/>
-                <w:sz w:val="28"/>
-                <w:szCs w:val="28"/>
-                <w:lang w:val="uk-UA"/>
-              </w:rPr>
-              <w:t xml:space="preserve"> </w:t>
-            </w:r>
-            <w:proofErr w:type="spellStart"/>
-            <w:r>
-              <w:rPr>
-                <w:rFonts w:ascii="Times New Roman" w:eastAsia="Times New Roman" w:hAnsi="Times New Roman" w:cs="Times New Roman"/>
-                <w:sz w:val="28"/>
-                <w:szCs w:val="28"/>
-                <w:lang w:val="uk-UA"/>
-              </w:rPr>
-              <w:t>can</w:t>
-            </w:r>
-            <w:proofErr w:type="spellEnd"/>
-            <w:r>
-              <w:rPr>
-                <w:rFonts w:ascii="Times New Roman" w:eastAsia="Times New Roman" w:hAnsi="Times New Roman" w:cs="Times New Roman"/>
-                <w:sz w:val="28"/>
-                <w:szCs w:val="28"/>
-                <w:lang w:val="uk-UA"/>
-              </w:rPr>
-              <w:t xml:space="preserve"> </w:t>
-            </w:r>
-            <w:proofErr w:type="spellStart"/>
-            <w:r>
-              <w:rPr>
-                <w:rFonts w:ascii="Times New Roman" w:eastAsia="Times New Roman" w:hAnsi="Times New Roman" w:cs="Times New Roman"/>
-                <w:sz w:val="28"/>
-                <w:szCs w:val="28"/>
-                <w:lang w:val="uk-UA"/>
-              </w:rPr>
-              <w:t>not</w:t>
-            </w:r>
-            <w:proofErr w:type="spellEnd"/>
-            <w:r>
-              <w:rPr>
-                <w:rFonts w:ascii="Times New Roman" w:eastAsia="Times New Roman" w:hAnsi="Times New Roman" w:cs="Times New Roman"/>
-                <w:sz w:val="28"/>
-                <w:szCs w:val="28"/>
-                <w:lang w:val="uk-UA"/>
-              </w:rPr>
-              <w:t xml:space="preserve"> </w:t>
-            </w:r>
-            <w:proofErr w:type="spellStart"/>
-            <w:r>
-              <w:rPr>
-                <w:rFonts w:ascii="Times New Roman" w:eastAsia="Times New Roman" w:hAnsi="Times New Roman" w:cs="Times New Roman"/>
-                <w:sz w:val="28"/>
-                <w:szCs w:val="28"/>
-                <w:lang w:val="uk-UA"/>
-              </w:rPr>
-              <w:t>be</w:t>
-            </w:r>
-            <w:proofErr w:type="spellEnd"/>
-            <w:r>
-              <w:rPr>
-                <w:rFonts w:ascii="Times New Roman" w:eastAsia="Times New Roman" w:hAnsi="Times New Roman" w:cs="Times New Roman"/>
-                <w:sz w:val="28"/>
-                <w:szCs w:val="28"/>
-                <w:lang w:val="uk-UA"/>
-              </w:rPr>
-              <w:t xml:space="preserve"> </w:t>
-            </w:r>
-            <w:proofErr w:type="spellStart"/>
-            <w:r>
-              <w:rPr>
-                <w:rFonts w:ascii="Times New Roman" w:eastAsia="Times New Roman" w:hAnsi="Times New Roman" w:cs="Times New Roman"/>
-                <w:sz w:val="28"/>
-                <w:szCs w:val="28"/>
-                <w:lang w:val="uk-UA"/>
-              </w:rPr>
-              <w:t>undone</w:t>
-            </w:r>
-            <w:proofErr w:type="spellEnd"/>
-            <w:r>
-              <w:rPr>
-                <w:rFonts w:ascii="Times New Roman" w:eastAsia="Times New Roman" w:hAnsi="Times New Roman" w:cs="Times New Roman"/>
-                <w:sz w:val="28"/>
-                <w:szCs w:val="28"/>
-                <w:lang w:val="uk-UA"/>
-              </w:rPr>
-              <w:t>.</w:t>
+              <w:t xml:space="preserve"> all information available about book. This action can not be undone.</w:t>
             </w:r>
           </w:p>
         </w:tc>
@@ -3304,6 +2505,7 @@
         <w:tc>
           <w:tcPr>
             <w:tcW w:w="2900" w:type="dxa"/>
+            <w:vMerge/>
           </w:tcPr>
           <w:p>
             <w:pPr>
@@ -3356,7 +2558,7 @@
                 <w:sz w:val="28"/>
                 <w:szCs w:val="28"/>
               </w:rPr>
-              <w:t>Update genre.</w:t>
+              <w:t>Updates genre name and genre color.</w:t>
             </w:r>
           </w:p>
         </w:tc>
@@ -3373,6 +2575,14 @@
                 <w:szCs w:val="28"/>
               </w:rPr>
             </w:pPr>
+            <w:r>
+              <w:rPr>
+                <w:rFonts w:ascii="Times New Roman" w:eastAsia="Times New Roman" w:hAnsi="Times New Roman" w:cs="Times New Roman"/>
+                <w:sz w:val="28"/>
+                <w:szCs w:val="28"/>
+              </w:rPr>
+              <w:t>Edit(GenreViewModel model)</w:t>
+            </w:r>
           </w:p>
         </w:tc>
         <w:tc>
@@ -3428,6 +2638,7 @@
         <w:tc>
           <w:tcPr>
             <w:tcW w:w="2900" w:type="dxa"/>
+            <w:vMerge/>
           </w:tcPr>
           <w:p>
             <w:pPr>
@@ -3480,18 +2691,8 @@
                 <w:sz w:val="28"/>
                 <w:szCs w:val="28"/>
               </w:rPr>
-              <w:t xml:space="preserve">Creates a new genre and </w:t>
-            </w:r>
-            <w:proofErr w:type="spellStart"/>
-            <w:r>
-              <w:rPr>
-                <w:rFonts w:ascii="Times New Roman" w:eastAsia="Times New Roman" w:hAnsi="Times New Roman" w:cs="Times New Roman"/>
-                <w:sz w:val="28"/>
-                <w:szCs w:val="28"/>
-              </w:rPr>
-              <w:t>assigh</w:t>
-            </w:r>
-            <w:proofErr w:type="spellEnd"/>
+              <w:t>Creates a new genre and assigh</w:t>
+            </w:r>
             <w:r>
               <w:rPr>
                 <w:rFonts w:ascii="Times New Roman" w:eastAsia="Times New Roman" w:hAnsi="Times New Roman" w:cs="Times New Roman"/>
@@ -3506,15 +2707,7 @@
                 <w:sz w:val="28"/>
                 <w:szCs w:val="28"/>
               </w:rPr>
-              <w:t>it to book</w:t>
-            </w:r>
-            <w:r>
-              <w:rPr>
-                <w:rFonts w:ascii="Times New Roman" w:eastAsia="Times New Roman" w:hAnsi="Times New Roman" w:cs="Times New Roman"/>
-                <w:sz w:val="28"/>
-                <w:szCs w:val="28"/>
-              </w:rPr>
-              <w:t>.</w:t>
+              <w:t>it to book.</w:t>
             </w:r>
           </w:p>
         </w:tc>
@@ -3531,6 +2724,14 @@
                 <w:szCs w:val="28"/>
               </w:rPr>
             </w:pPr>
+            <w:r>
+              <w:rPr>
+                <w:rFonts w:ascii="Times New Roman" w:eastAsia="Times New Roman" w:hAnsi="Times New Roman" w:cs="Times New Roman"/>
+                <w:sz w:val="28"/>
+                <w:szCs w:val="28"/>
+              </w:rPr>
+              <w:t>Create(GenreViewModelmodel)</w:t>
+            </w:r>
           </w:p>
         </w:tc>
         <w:tc>
@@ -3575,6 +2776,7 @@
         <w:tc>
           <w:tcPr>
             <w:tcW w:w="2900" w:type="dxa"/>
+            <w:vMerge/>
           </w:tcPr>
           <w:p>
             <w:pPr>
@@ -3604,7 +2806,7 @@
                 <w:sz w:val="28"/>
                 <w:szCs w:val="28"/>
               </w:rPr>
-              <w:t>Remove genre</w:t>
+              <w:t>Delete genre</w:t>
             </w:r>
           </w:p>
         </w:tc>
@@ -3627,15 +2829,7 @@
                 <w:sz w:val="28"/>
                 <w:szCs w:val="28"/>
               </w:rPr>
-              <w:t>Delete genre</w:t>
-            </w:r>
-            <w:r>
-              <w:rPr>
-                <w:rFonts w:ascii="Times New Roman" w:eastAsia="Times New Roman" w:hAnsi="Times New Roman" w:cs="Times New Roman"/>
-                <w:sz w:val="28"/>
-                <w:szCs w:val="28"/>
-              </w:rPr>
-              <w:t>.</w:t>
+              <w:t>Deletes selected genre. This action can not be undone</w:t>
             </w:r>
           </w:p>
         </w:tc>
@@ -3652,6 +2846,16 @@
                 <w:szCs w:val="28"/>
               </w:rPr>
             </w:pPr>
+            <w:r>
+              <w:rPr>
+                <w:rFonts w:ascii="Times New Roman" w:eastAsia="Times New Roman" w:hAnsi="Times New Roman" w:cs="Times New Roman"/>
+                <w:sz w:val="28"/>
+                <w:szCs w:val="28"/>
+              </w:rPr>
+              <w:t>Delete(string id)</w:t>
+            </w:r>
+            <w:bookmarkStart w:id="0" w:name="_GoBack"/>
+            <w:bookmarkEnd w:id="0"/>
           </w:p>
         </w:tc>
         <w:tc>
@@ -3782,107 +2986,7 @@
                 <w:szCs w:val="28"/>
                 <w:lang w:val="uk-UA"/>
               </w:rPr>
-              <w:t xml:space="preserve"> </w:t>
-            </w:r>
-            <w:proofErr w:type="spellStart"/>
-            <w:r>
-              <w:rPr>
-                <w:rFonts w:ascii="Times New Roman" w:eastAsia="Times New Roman" w:hAnsi="Times New Roman" w:cs="Times New Roman"/>
-                <w:sz w:val="28"/>
-                <w:szCs w:val="28"/>
-                <w:lang w:val="uk-UA"/>
-              </w:rPr>
-              <w:t>all</w:t>
-            </w:r>
-            <w:proofErr w:type="spellEnd"/>
-            <w:r>
-              <w:rPr>
-                <w:rFonts w:ascii="Times New Roman" w:eastAsia="Times New Roman" w:hAnsi="Times New Roman" w:cs="Times New Roman"/>
-                <w:sz w:val="28"/>
-                <w:szCs w:val="28"/>
-                <w:lang w:val="uk-UA"/>
-              </w:rPr>
-              <w:t xml:space="preserve"> </w:t>
-            </w:r>
-            <w:proofErr w:type="spellStart"/>
-            <w:r>
-              <w:rPr>
-                <w:rFonts w:ascii="Times New Roman" w:eastAsia="Times New Roman" w:hAnsi="Times New Roman" w:cs="Times New Roman"/>
-                <w:sz w:val="28"/>
-                <w:szCs w:val="28"/>
-                <w:lang w:val="uk-UA"/>
-              </w:rPr>
-              <w:t>information</w:t>
-            </w:r>
-            <w:proofErr w:type="spellEnd"/>
-            <w:r>
-              <w:rPr>
-                <w:rFonts w:ascii="Times New Roman" w:eastAsia="Times New Roman" w:hAnsi="Times New Roman" w:cs="Times New Roman"/>
-                <w:sz w:val="28"/>
-                <w:szCs w:val="28"/>
-                <w:lang w:val="uk-UA"/>
-              </w:rPr>
-              <w:t xml:space="preserve"> </w:t>
-            </w:r>
-            <w:proofErr w:type="spellStart"/>
-            <w:r>
-              <w:rPr>
-                <w:rFonts w:ascii="Times New Roman" w:eastAsia="Times New Roman" w:hAnsi="Times New Roman" w:cs="Times New Roman"/>
-                <w:sz w:val="28"/>
-                <w:szCs w:val="28"/>
-                <w:lang w:val="uk-UA"/>
-              </w:rPr>
-              <w:t>available</w:t>
-            </w:r>
-            <w:proofErr w:type="spellEnd"/>
-            <w:r>
-              <w:rPr>
-                <w:rFonts w:ascii="Times New Roman" w:eastAsia="Times New Roman" w:hAnsi="Times New Roman" w:cs="Times New Roman"/>
-                <w:sz w:val="28"/>
-                <w:szCs w:val="28"/>
-                <w:lang w:val="uk-UA"/>
-              </w:rPr>
-              <w:t xml:space="preserve"> </w:t>
-            </w:r>
-            <w:proofErr w:type="spellStart"/>
-            <w:r>
-              <w:rPr>
-                <w:rFonts w:ascii="Times New Roman" w:eastAsia="Times New Roman" w:hAnsi="Times New Roman" w:cs="Times New Roman"/>
-                <w:sz w:val="28"/>
-                <w:szCs w:val="28"/>
-                <w:lang w:val="uk-UA"/>
-              </w:rPr>
-              <w:t>about</w:t>
-            </w:r>
-            <w:proofErr w:type="spellEnd"/>
-            <w:r>
-              <w:rPr>
-                <w:rFonts w:ascii="Times New Roman" w:eastAsia="Times New Roman" w:hAnsi="Times New Roman" w:cs="Times New Roman"/>
-                <w:sz w:val="28"/>
-                <w:szCs w:val="28"/>
-                <w:lang w:val="uk-UA"/>
-              </w:rPr>
-              <w:t xml:space="preserve"> </w:t>
-            </w:r>
-            <w:proofErr w:type="spellStart"/>
-            <w:r>
-              <w:rPr>
-                <w:rFonts w:ascii="Times New Roman" w:eastAsia="Times New Roman" w:hAnsi="Times New Roman" w:cs="Times New Roman"/>
-                <w:sz w:val="28"/>
-                <w:szCs w:val="28"/>
-                <w:lang w:val="uk-UA"/>
-              </w:rPr>
-              <w:t>book</w:t>
-            </w:r>
-            <w:proofErr w:type="spellEnd"/>
-            <w:r>
-              <w:rPr>
-                <w:rFonts w:ascii="Times New Roman" w:eastAsia="Times New Roman" w:hAnsi="Times New Roman" w:cs="Times New Roman"/>
-                <w:sz w:val="28"/>
-                <w:szCs w:val="28"/>
-                <w:lang w:val="uk-UA"/>
-              </w:rPr>
-              <w:t>.</w:t>
+              <w:t xml:space="preserve"> all information available about book.</w:t>
             </w:r>
           </w:p>
         </w:tc>
@@ -3899,23 +3003,13 @@
                 <w:szCs w:val="28"/>
               </w:rPr>
             </w:pPr>
-            <w:proofErr w:type="spellStart"/>
-            <w:r>
-              <w:rPr>
-                <w:rFonts w:ascii="Times New Roman" w:eastAsia="Times New Roman" w:hAnsi="Times New Roman" w:cs="Times New Roman"/>
-                <w:sz w:val="28"/>
-                <w:szCs w:val="28"/>
-              </w:rPr>
-              <w:t>SearchBook</w:t>
-            </w:r>
-            <w:proofErr w:type="spellEnd"/>
-            <w:r>
-              <w:rPr>
-                <w:rFonts w:ascii="Times New Roman" w:eastAsia="Times New Roman" w:hAnsi="Times New Roman" w:cs="Times New Roman"/>
-                <w:sz w:val="28"/>
-                <w:szCs w:val="28"/>
-              </w:rPr>
-              <w:t>(string key)</w:t>
+            <w:r>
+              <w:rPr>
+                <w:rFonts w:ascii="Times New Roman" w:eastAsia="Times New Roman" w:hAnsi="Times New Roman" w:cs="Times New Roman"/>
+                <w:sz w:val="28"/>
+                <w:szCs w:val="28"/>
+              </w:rPr>
+              <w:t>SearchBook(string key)</w:t>
             </w:r>
           </w:p>
           <w:p>
@@ -3949,6 +3043,14 @@
                 <w:szCs w:val="28"/>
               </w:rPr>
               <w:t>TST30</w:t>
+            </w:r>
+            <w:r>
+              <w:rPr>
+                <w:rFonts w:ascii="Times New Roman" w:eastAsia="Times New Roman" w:hAnsi="Times New Roman" w:cs="Times New Roman"/>
+                <w:sz w:val="28"/>
+                <w:szCs w:val="28"/>
+              </w:rPr>
+              <w:t>, TST32</w:t>
             </w:r>
           </w:p>
         </w:tc>
@@ -4034,7 +3136,6 @@
           <w:sz w:val="28"/>
           <w:szCs w:val="28"/>
         </w:rPr>
-        <w:lastRenderedPageBreak/>
         <w:t>Wish</w:t>
       </w:r>
       <w:r>
@@ -4434,7 +3535,6 @@
                 <w:szCs w:val="28"/>
               </w:rPr>
             </w:pPr>
-            <w:proofErr w:type="spellStart"/>
             <w:r>
               <w:rPr>
                 <w:rFonts w:ascii="Times New Roman" w:eastAsia="Times New Roman" w:hAnsi="Times New Roman" w:cs="Times New Roman"/>
@@ -4449,16 +3549,7 @@
                 <w:sz w:val="28"/>
                 <w:szCs w:val="28"/>
               </w:rPr>
-              <w:t>ToWishList</w:t>
-            </w:r>
-            <w:proofErr w:type="spellEnd"/>
-            <w:r>
-              <w:rPr>
-                <w:rFonts w:ascii="Times New Roman" w:eastAsia="Times New Roman" w:hAnsi="Times New Roman" w:cs="Times New Roman"/>
-                <w:sz w:val="28"/>
-                <w:szCs w:val="28"/>
-              </w:rPr>
-              <w:t>(string id</w:t>
+              <w:t>ToWishList(string id</w:t>
             </w:r>
             <w:r>
               <w:rPr>
@@ -4617,7 +3708,6 @@
                 <w:szCs w:val="28"/>
               </w:rPr>
             </w:pPr>
-            <w:proofErr w:type="spellStart"/>
             <w:r>
               <w:rPr>
                 <w:rFonts w:ascii="Times New Roman" w:eastAsia="Times New Roman" w:hAnsi="Times New Roman" w:cs="Times New Roman"/>
@@ -4626,7 +3716,6 @@
               </w:rPr>
               <w:t>RemoveFromWishList</w:t>
             </w:r>
-            <w:proofErr w:type="spellEnd"/>
             <w:r>
               <w:rPr>
                 <w:rFonts w:ascii="Times New Roman" w:eastAsia="Times New Roman" w:hAnsi="Times New Roman" w:cs="Times New Roman"/>
@@ -4801,23 +3890,13 @@
                 <w:szCs w:val="28"/>
               </w:rPr>
             </w:pPr>
-            <w:proofErr w:type="spellStart"/>
-            <w:r>
-              <w:rPr>
-                <w:rFonts w:ascii="Times New Roman" w:eastAsia="Times New Roman" w:hAnsi="Times New Roman" w:cs="Times New Roman"/>
-                <w:sz w:val="28"/>
-                <w:szCs w:val="28"/>
-              </w:rPr>
-              <w:t>AddToWishListConfirmed</w:t>
-            </w:r>
-            <w:proofErr w:type="spellEnd"/>
-            <w:r>
-              <w:rPr>
-                <w:rFonts w:ascii="Times New Roman" w:eastAsia="Times New Roman" w:hAnsi="Times New Roman" w:cs="Times New Roman"/>
-                <w:sz w:val="28"/>
-                <w:szCs w:val="28"/>
-              </w:rPr>
-              <w:t>(</w:t>
+            <w:r>
+              <w:rPr>
+                <w:rFonts w:ascii="Times New Roman" w:eastAsia="Times New Roman" w:hAnsi="Times New Roman" w:cs="Times New Roman"/>
+                <w:sz w:val="28"/>
+                <w:szCs w:val="28"/>
+              </w:rPr>
+              <w:t>AddToWishListConfirmed(</w:t>
             </w:r>
           </w:p>
           <w:p>
@@ -5252,43 +4331,7 @@
                 <w:sz w:val="28"/>
                 <w:szCs w:val="28"/>
               </w:rPr>
-              <w:t>Login(</w:t>
-            </w:r>
-            <w:proofErr w:type="spellStart"/>
-            <w:r>
-              <w:rPr>
-                <w:rFonts w:ascii="Times New Roman" w:eastAsia="Times New Roman" w:hAnsi="Times New Roman" w:cs="Times New Roman"/>
-                <w:sz w:val="28"/>
-                <w:szCs w:val="28"/>
-              </w:rPr>
-              <w:t>LoginViewModel</w:t>
-            </w:r>
-            <w:proofErr w:type="spellEnd"/>
-            <w:r>
-              <w:rPr>
-                <w:rFonts w:ascii="Times New Roman" w:eastAsia="Times New Roman" w:hAnsi="Times New Roman" w:cs="Times New Roman"/>
-                <w:sz w:val="28"/>
-                <w:szCs w:val="28"/>
-              </w:rPr>
-              <w:t xml:space="preserve"> model, string </w:t>
-            </w:r>
-            <w:proofErr w:type="spellStart"/>
-            <w:r>
-              <w:rPr>
-                <w:rFonts w:ascii="Times New Roman" w:eastAsia="Times New Roman" w:hAnsi="Times New Roman" w:cs="Times New Roman"/>
-                <w:sz w:val="28"/>
-                <w:szCs w:val="28"/>
-              </w:rPr>
-              <w:t>returnUrl</w:t>
-            </w:r>
-            <w:proofErr w:type="spellEnd"/>
-            <w:r>
-              <w:rPr>
-                <w:rFonts w:ascii="Times New Roman" w:eastAsia="Times New Roman" w:hAnsi="Times New Roman" w:cs="Times New Roman"/>
-                <w:sz w:val="28"/>
-                <w:szCs w:val="28"/>
-              </w:rPr>
-              <w:t>)</w:t>
+              <w:t>Login(LoginViewModel model, string returnUrl)</w:t>
             </w:r>
           </w:p>
         </w:tc>
@@ -5530,41 +4573,13 @@
                 <w:szCs w:val="28"/>
               </w:rPr>
             </w:pPr>
-            <w:proofErr w:type="spellStart"/>
-            <w:r>
-              <w:rPr>
-                <w:rFonts w:ascii="Times New Roman" w:eastAsia="Times New Roman" w:hAnsi="Times New Roman" w:cs="Times New Roman"/>
-                <w:sz w:val="28"/>
-                <w:szCs w:val="28"/>
-              </w:rPr>
-              <w:t>EditConfirmed</w:t>
-            </w:r>
-            <w:proofErr w:type="spellEnd"/>
-            <w:r>
-              <w:rPr>
-                <w:rFonts w:ascii="Times New Roman" w:eastAsia="Times New Roman" w:hAnsi="Times New Roman" w:cs="Times New Roman"/>
-                <w:sz w:val="28"/>
-                <w:szCs w:val="28"/>
-              </w:rPr>
-              <w:t>(</w:t>
-            </w:r>
-            <w:proofErr w:type="spellStart"/>
-            <w:r>
-              <w:rPr>
-                <w:rFonts w:ascii="Times New Roman" w:eastAsia="Times New Roman" w:hAnsi="Times New Roman" w:cs="Times New Roman"/>
-                <w:sz w:val="28"/>
-                <w:szCs w:val="28"/>
-              </w:rPr>
-              <w:t>UserProfileViewModel</w:t>
-            </w:r>
-            <w:proofErr w:type="spellEnd"/>
-            <w:r>
-              <w:rPr>
-                <w:rFonts w:ascii="Times New Roman" w:eastAsia="Times New Roman" w:hAnsi="Times New Roman" w:cs="Times New Roman"/>
-                <w:sz w:val="28"/>
-                <w:szCs w:val="28"/>
-              </w:rPr>
-              <w:t xml:space="preserve"> profile)</w:t>
+            <w:r>
+              <w:rPr>
+                <w:rFonts w:ascii="Times New Roman" w:eastAsia="Times New Roman" w:hAnsi="Times New Roman" w:cs="Times New Roman"/>
+                <w:sz w:val="28"/>
+                <w:szCs w:val="28"/>
+              </w:rPr>
+              <w:t>EditConfirmed(UserProfileViewModel profile)</w:t>
             </w:r>
           </w:p>
         </w:tc>
@@ -5718,52 +4733,24 @@
                 <w:sz w:val="28"/>
                 <w:szCs w:val="28"/>
               </w:rPr>
-              <w:t>(</w:t>
-            </w:r>
-            <w:proofErr w:type="spellStart"/>
-            <w:r>
-              <w:rPr>
-                <w:rFonts w:ascii="Times New Roman" w:eastAsia="Times New Roman" w:hAnsi="Times New Roman" w:cs="Times New Roman"/>
-                <w:sz w:val="28"/>
-                <w:szCs w:val="28"/>
-              </w:rPr>
-              <w:t>Register</w:t>
-            </w:r>
-            <w:r>
-              <w:rPr>
-                <w:rFonts w:ascii="Times New Roman" w:eastAsia="Times New Roman" w:hAnsi="Times New Roman" w:cs="Times New Roman"/>
-                <w:sz w:val="28"/>
-                <w:szCs w:val="28"/>
-              </w:rPr>
-              <w:t>ViewModel</w:t>
-            </w:r>
-            <w:proofErr w:type="spellEnd"/>
-            <w:r>
-              <w:rPr>
-                <w:rFonts w:ascii="Times New Roman" w:eastAsia="Times New Roman" w:hAnsi="Times New Roman" w:cs="Times New Roman"/>
-                <w:sz w:val="28"/>
-                <w:szCs w:val="28"/>
-              </w:rPr>
-              <w:t xml:space="preserve"> model</w:t>
-            </w:r>
-            <w:r>
-              <w:rPr>
-                <w:rFonts w:ascii="Times New Roman" w:eastAsia="Times New Roman" w:hAnsi="Times New Roman" w:cs="Times New Roman"/>
-                <w:sz w:val="28"/>
-                <w:szCs w:val="28"/>
-              </w:rPr>
-              <w:t xml:space="preserve">, string </w:t>
-            </w:r>
-            <w:proofErr w:type="spellStart"/>
-            <w:r>
-              <w:rPr>
-                <w:rFonts w:ascii="Times New Roman" w:eastAsia="Times New Roman" w:hAnsi="Times New Roman" w:cs="Times New Roman"/>
-                <w:sz w:val="28"/>
-                <w:szCs w:val="28"/>
-              </w:rPr>
-              <w:t>returnUrl</w:t>
-            </w:r>
-            <w:proofErr w:type="spellEnd"/>
+              <w:t>(Register</w:t>
+            </w:r>
+            <w:r>
+              <w:rPr>
+                <w:rFonts w:ascii="Times New Roman" w:eastAsia="Times New Roman" w:hAnsi="Times New Roman" w:cs="Times New Roman"/>
+                <w:sz w:val="28"/>
+                <w:szCs w:val="28"/>
+              </w:rPr>
+              <w:t>ViewModel model</w:t>
+            </w:r>
+            <w:r>
+              <w:rPr>
+                <w:rFonts w:ascii="Times New Roman" w:eastAsia="Times New Roman" w:hAnsi="Times New Roman" w:cs="Times New Roman"/>
+                <w:sz w:val="28"/>
+                <w:szCs w:val="28"/>
+              </w:rPr>
+              <w:t>, string returnUrl</w:t>
+            </w:r>
             <w:r>
               <w:rPr>
                 <w:rFonts w:ascii="Times New Roman" w:eastAsia="Times New Roman" w:hAnsi="Times New Roman" w:cs="Times New Roman"/>
@@ -6187,23 +5174,13 @@
                 <w:szCs w:val="28"/>
               </w:rPr>
             </w:pPr>
-            <w:proofErr w:type="spellStart"/>
-            <w:r>
-              <w:rPr>
-                <w:rFonts w:ascii="Times New Roman" w:eastAsia="Times New Roman" w:hAnsi="Times New Roman" w:cs="Times New Roman"/>
-                <w:sz w:val="28"/>
-                <w:szCs w:val="28"/>
-              </w:rPr>
-              <w:t>AddCommentConfirmed</w:t>
-            </w:r>
-            <w:proofErr w:type="spellEnd"/>
-            <w:r>
-              <w:rPr>
-                <w:rFonts w:ascii="Times New Roman" w:eastAsia="Times New Roman" w:hAnsi="Times New Roman" w:cs="Times New Roman"/>
-                <w:sz w:val="28"/>
-                <w:szCs w:val="28"/>
-              </w:rPr>
-              <w:t>(string id, string comment)</w:t>
+            <w:r>
+              <w:rPr>
+                <w:rFonts w:ascii="Times New Roman" w:eastAsia="Times New Roman" w:hAnsi="Times New Roman" w:cs="Times New Roman"/>
+                <w:sz w:val="28"/>
+                <w:szCs w:val="28"/>
+              </w:rPr>
+              <w:t>AddCommentConfirmed(string id, string comment)</w:t>
             </w:r>
           </w:p>
         </w:tc>
@@ -6320,25 +5297,7 @@
                 <w:sz w:val="28"/>
                 <w:szCs w:val="28"/>
               </w:rPr>
-              <w:t xml:space="preserve">Delete any comment due to </w:t>
-            </w:r>
-            <w:proofErr w:type="gramStart"/>
-            <w:r>
-              <w:rPr>
-                <w:rFonts w:ascii="Times New Roman" w:eastAsia="Times New Roman" w:hAnsi="Times New Roman" w:cs="Times New Roman"/>
-                <w:sz w:val="28"/>
-                <w:szCs w:val="28"/>
-              </w:rPr>
-              <w:t>reason(</w:t>
-            </w:r>
-            <w:proofErr w:type="gramEnd"/>
-            <w:r>
-              <w:rPr>
-                <w:rFonts w:ascii="Times New Roman" w:eastAsia="Times New Roman" w:hAnsi="Times New Roman" w:cs="Times New Roman"/>
-                <w:sz w:val="28"/>
-                <w:szCs w:val="28"/>
-              </w:rPr>
-              <w:t xml:space="preserve">bullying, </w:t>
+              <w:t xml:space="preserve">Delete any comment due to reason(bullying, </w:t>
             </w:r>
             <w:r>
               <w:rPr>
@@ -6586,23 +5545,13 @@
                 <w:szCs w:val="28"/>
               </w:rPr>
             </w:pPr>
-            <w:proofErr w:type="spellStart"/>
-            <w:r>
-              <w:rPr>
-                <w:rFonts w:ascii="Times New Roman" w:eastAsia="Times New Roman" w:hAnsi="Times New Roman" w:cs="Times New Roman"/>
-                <w:sz w:val="28"/>
-                <w:szCs w:val="28"/>
-              </w:rPr>
-              <w:t>AddCommentConfirmed</w:t>
-            </w:r>
-            <w:proofErr w:type="spellEnd"/>
-            <w:r>
-              <w:rPr>
-                <w:rFonts w:ascii="Times New Roman" w:eastAsia="Times New Roman" w:hAnsi="Times New Roman" w:cs="Times New Roman"/>
-                <w:sz w:val="28"/>
-                <w:szCs w:val="28"/>
-              </w:rPr>
-              <w:t>(string id, string comment)</w:t>
+            <w:r>
+              <w:rPr>
+                <w:rFonts w:ascii="Times New Roman" w:eastAsia="Times New Roman" w:hAnsi="Times New Roman" w:cs="Times New Roman"/>
+                <w:sz w:val="28"/>
+                <w:szCs w:val="28"/>
+              </w:rPr>
+              <w:t>AddCommentConfirmed(string id, string comment)</w:t>
             </w:r>
           </w:p>
         </w:tc>
@@ -6892,41 +5841,13 @@
                 <w:szCs w:val="28"/>
               </w:rPr>
             </w:pPr>
-            <w:proofErr w:type="spellStart"/>
-            <w:r>
-              <w:rPr>
-                <w:rFonts w:ascii="Times New Roman" w:eastAsia="Times New Roman" w:hAnsi="Times New Roman" w:cs="Times New Roman"/>
-                <w:sz w:val="28"/>
-                <w:szCs w:val="28"/>
-              </w:rPr>
-              <w:t>GetByUser</w:t>
-            </w:r>
-            <w:proofErr w:type="spellEnd"/>
-            <w:r>
-              <w:rPr>
-                <w:rFonts w:ascii="Times New Roman" w:eastAsia="Times New Roman" w:hAnsi="Times New Roman" w:cs="Times New Roman"/>
-                <w:sz w:val="28"/>
-                <w:szCs w:val="28"/>
-              </w:rPr>
-              <w:t>(</w:t>
-            </w:r>
-            <w:proofErr w:type="spellStart"/>
-            <w:r>
-              <w:rPr>
-                <w:rFonts w:ascii="Times New Roman" w:eastAsia="Times New Roman" w:hAnsi="Times New Roman" w:cs="Times New Roman"/>
-                <w:sz w:val="28"/>
-                <w:szCs w:val="28"/>
-              </w:rPr>
-              <w:t>ClaimsPrincipal</w:t>
-            </w:r>
-            <w:proofErr w:type="spellEnd"/>
-            <w:r>
-              <w:rPr>
-                <w:rFonts w:ascii="Times New Roman" w:eastAsia="Times New Roman" w:hAnsi="Times New Roman" w:cs="Times New Roman"/>
-                <w:sz w:val="28"/>
-                <w:szCs w:val="28"/>
-              </w:rPr>
-              <w:t xml:space="preserve"> user)</w:t>
+            <w:r>
+              <w:rPr>
+                <w:rFonts w:ascii="Times New Roman" w:eastAsia="Times New Roman" w:hAnsi="Times New Roman" w:cs="Times New Roman"/>
+                <w:sz w:val="28"/>
+                <w:szCs w:val="28"/>
+              </w:rPr>
+              <w:t>GetByUser(ClaimsPrincipal user)</w:t>
             </w:r>
           </w:p>
         </w:tc>
@@ -7211,7 +6132,6 @@
                 <w:szCs w:val="28"/>
               </w:rPr>
             </w:pPr>
-            <w:proofErr w:type="spellStart"/>
             <w:r>
               <w:rPr>
                 <w:rFonts w:ascii="Times New Roman" w:eastAsia="Times New Roman" w:hAnsi="Times New Roman" w:cs="Times New Roman"/>
@@ -7221,7 +6141,6 @@
               </w:rPr>
               <w:t>AuthorServiceTests</w:t>
             </w:r>
-            <w:proofErr w:type="spellEnd"/>
           </w:p>
         </w:tc>
         <w:tc>
@@ -7239,7 +6158,6 @@
                 <w:szCs w:val="28"/>
               </w:rPr>
             </w:pPr>
-            <w:proofErr w:type="spellStart"/>
             <w:r>
               <w:rPr>
                 <w:rFonts w:ascii="Times New Roman" w:eastAsia="Times New Roman" w:hAnsi="Times New Roman" w:cs="Times New Roman"/>
@@ -7249,7 +6167,6 @@
               </w:rPr>
               <w:t>CreateTest</w:t>
             </w:r>
-            <w:proofErr w:type="spellEnd"/>
           </w:p>
         </w:tc>
         <w:tc>
@@ -7341,7 +6258,6 @@
                 <w:szCs w:val="28"/>
               </w:rPr>
             </w:pPr>
-            <w:proofErr w:type="spellStart"/>
             <w:r>
               <w:rPr>
                 <w:rFonts w:ascii="Times New Roman" w:eastAsia="Times New Roman" w:hAnsi="Times New Roman" w:cs="Times New Roman"/>
@@ -7351,7 +6267,6 @@
               </w:rPr>
               <w:t>DeleteTest</w:t>
             </w:r>
-            <w:proofErr w:type="spellEnd"/>
           </w:p>
         </w:tc>
         <w:tc>
@@ -7434,7 +6349,6 @@
                 <w:szCs w:val="28"/>
               </w:rPr>
             </w:pPr>
-            <w:proofErr w:type="spellStart"/>
             <w:r>
               <w:rPr>
                 <w:rFonts w:ascii="Times New Roman" w:eastAsia="Times New Roman" w:hAnsi="Times New Roman" w:cs="Times New Roman"/>
@@ -7444,7 +6358,6 @@
               </w:rPr>
               <w:t>GetByIdTest</w:t>
             </w:r>
-            <w:proofErr w:type="spellEnd"/>
           </w:p>
         </w:tc>
         <w:tc>
@@ -7527,7 +6440,6 @@
                 <w:szCs w:val="28"/>
               </w:rPr>
             </w:pPr>
-            <w:proofErr w:type="spellStart"/>
             <w:r>
               <w:rPr>
                 <w:rFonts w:ascii="Times New Roman" w:eastAsia="Times New Roman" w:hAnsi="Times New Roman" w:cs="Times New Roman"/>
@@ -7537,7 +6449,6 @@
               </w:rPr>
               <w:t>GetByIdNotExisting</w:t>
             </w:r>
-            <w:proofErr w:type="spellEnd"/>
           </w:p>
         </w:tc>
         <w:tc>
@@ -7620,7 +6531,6 @@
                 <w:szCs w:val="28"/>
               </w:rPr>
             </w:pPr>
-            <w:proofErr w:type="spellStart"/>
             <w:r>
               <w:rPr>
                 <w:rFonts w:ascii="Times New Roman" w:eastAsia="Times New Roman" w:hAnsi="Times New Roman" w:cs="Times New Roman"/>
@@ -7630,7 +6540,6 @@
               </w:rPr>
               <w:t>GetListTest</w:t>
             </w:r>
-            <w:proofErr w:type="spellEnd"/>
           </w:p>
         </w:tc>
         <w:tc>
@@ -7713,7 +6622,6 @@
                 <w:szCs w:val="28"/>
               </w:rPr>
             </w:pPr>
-            <w:proofErr w:type="spellStart"/>
             <w:r>
               <w:rPr>
                 <w:rFonts w:ascii="Times New Roman" w:eastAsia="Times New Roman" w:hAnsi="Times New Roman" w:cs="Times New Roman"/>
@@ -7723,7 +6631,6 @@
               </w:rPr>
               <w:t>UpdateTest</w:t>
             </w:r>
-            <w:proofErr w:type="spellEnd"/>
           </w:p>
         </w:tc>
         <w:tc>
@@ -7866,7 +6773,6 @@
                 <w:szCs w:val="28"/>
               </w:rPr>
             </w:pPr>
-            <w:proofErr w:type="spellStart"/>
             <w:r>
               <w:rPr>
                 <w:rFonts w:ascii="Times New Roman" w:eastAsia="Times New Roman" w:hAnsi="Times New Roman" w:cs="Times New Roman"/>
@@ -7885,7 +6791,6 @@
               </w:rPr>
               <w:t>tTests</w:t>
             </w:r>
-            <w:proofErr w:type="spellEnd"/>
           </w:p>
         </w:tc>
         <w:tc>
@@ -7902,7 +6807,6 @@
                 <w:szCs w:val="28"/>
               </w:rPr>
             </w:pPr>
-            <w:proofErr w:type="spellStart"/>
             <w:r>
               <w:rPr>
                 <w:rFonts w:ascii="Times New Roman" w:eastAsia="Times New Roman" w:hAnsi="Times New Roman" w:cs="Times New Roman"/>
@@ -7912,7 +6816,6 @@
               </w:rPr>
               <w:t>CreateTest</w:t>
             </w:r>
-            <w:proofErr w:type="spellEnd"/>
           </w:p>
         </w:tc>
         <w:tc>
@@ -8003,7 +6906,6 @@
                 <w:szCs w:val="28"/>
               </w:rPr>
             </w:pPr>
-            <w:proofErr w:type="spellStart"/>
             <w:r>
               <w:rPr>
                 <w:rFonts w:ascii="Times New Roman" w:eastAsia="Times New Roman" w:hAnsi="Times New Roman" w:cs="Times New Roman"/>
@@ -8013,7 +6915,6 @@
               </w:rPr>
               <w:t>DeleteTest</w:t>
             </w:r>
-            <w:proofErr w:type="spellEnd"/>
           </w:p>
         </w:tc>
         <w:tc>
@@ -8095,7 +6996,6 @@
                 <w:szCs w:val="28"/>
               </w:rPr>
             </w:pPr>
-            <w:proofErr w:type="spellStart"/>
             <w:r>
               <w:rPr>
                 <w:rFonts w:ascii="Times New Roman" w:eastAsia="Times New Roman" w:hAnsi="Times New Roman" w:cs="Times New Roman"/>
@@ -8105,7 +7005,6 @@
               </w:rPr>
               <w:t>GetByIdTest</w:t>
             </w:r>
-            <w:proofErr w:type="spellEnd"/>
           </w:p>
         </w:tc>
         <w:tc>
@@ -8187,7 +7086,6 @@
                 <w:szCs w:val="28"/>
               </w:rPr>
             </w:pPr>
-            <w:proofErr w:type="spellStart"/>
             <w:r>
               <w:rPr>
                 <w:rFonts w:ascii="Times New Roman" w:eastAsia="Times New Roman" w:hAnsi="Times New Roman" w:cs="Times New Roman"/>
@@ -8197,7 +7095,6 @@
               </w:rPr>
               <w:t>GetByIdNotExisting</w:t>
             </w:r>
-            <w:proofErr w:type="spellEnd"/>
           </w:p>
         </w:tc>
         <w:tc>
@@ -8279,7 +7176,6 @@
                 <w:szCs w:val="28"/>
               </w:rPr>
             </w:pPr>
-            <w:proofErr w:type="spellStart"/>
             <w:r>
               <w:rPr>
                 <w:rFonts w:ascii="Times New Roman" w:eastAsia="Times New Roman" w:hAnsi="Times New Roman" w:cs="Times New Roman"/>
@@ -8289,7 +7185,6 @@
               </w:rPr>
               <w:t>GetListTest</w:t>
             </w:r>
-            <w:proofErr w:type="spellEnd"/>
           </w:p>
         </w:tc>
         <w:tc>
@@ -8371,7 +7266,6 @@
                 <w:szCs w:val="28"/>
               </w:rPr>
             </w:pPr>
-            <w:proofErr w:type="spellStart"/>
             <w:r>
               <w:rPr>
                 <w:rFonts w:ascii="Times New Roman" w:eastAsia="Times New Roman" w:hAnsi="Times New Roman" w:cs="Times New Roman"/>
@@ -8381,7 +7275,6 @@
               </w:rPr>
               <w:t>UpdateTest</w:t>
             </w:r>
-            <w:proofErr w:type="spellEnd"/>
           </w:p>
         </w:tc>
         <w:tc>
@@ -8463,7 +7356,6 @@
                 <w:szCs w:val="28"/>
               </w:rPr>
             </w:pPr>
-            <w:proofErr w:type="spellStart"/>
             <w:r>
               <w:rPr>
                 <w:rFonts w:ascii="Times New Roman" w:eastAsia="Times New Roman" w:hAnsi="Times New Roman" w:cs="Times New Roman"/>
@@ -8473,7 +7365,6 @@
               </w:rPr>
               <w:t>AssignExistingAuthorTest</w:t>
             </w:r>
-            <w:proofErr w:type="spellEnd"/>
           </w:p>
         </w:tc>
         <w:tc>
@@ -8555,7 +7446,6 @@
                 <w:szCs w:val="28"/>
               </w:rPr>
             </w:pPr>
-            <w:proofErr w:type="spellStart"/>
             <w:r>
               <w:rPr>
                 <w:rFonts w:ascii="Times New Roman" w:eastAsia="Times New Roman" w:hAnsi="Times New Roman" w:cs="Times New Roman"/>
@@ -8565,7 +7455,6 @@
               </w:rPr>
               <w:t>AssignAuthorTest</w:t>
             </w:r>
-            <w:proofErr w:type="spellEnd"/>
           </w:p>
         </w:tc>
         <w:tc>
@@ -8647,7 +7536,6 @@
                 <w:szCs w:val="28"/>
               </w:rPr>
             </w:pPr>
-            <w:proofErr w:type="spellStart"/>
             <w:r>
               <w:rPr>
                 <w:rFonts w:ascii="Times New Roman" w:eastAsia="Times New Roman" w:hAnsi="Times New Roman" w:cs="Times New Roman"/>
@@ -8657,7 +7545,6 @@
               </w:rPr>
               <w:t>RemoveAuthorsTest</w:t>
             </w:r>
-            <w:proofErr w:type="spellEnd"/>
           </w:p>
         </w:tc>
         <w:tc>
@@ -8739,7 +7626,6 @@
                 <w:szCs w:val="28"/>
               </w:rPr>
             </w:pPr>
-            <w:proofErr w:type="spellStart"/>
             <w:r>
               <w:rPr>
                 <w:rFonts w:ascii="Times New Roman" w:eastAsia="Times New Roman" w:hAnsi="Times New Roman" w:cs="Times New Roman"/>
@@ -8749,7 +7635,6 @@
               </w:rPr>
               <w:t>RemoveNoneAuthorsTest</w:t>
             </w:r>
-            <w:proofErr w:type="spellEnd"/>
           </w:p>
         </w:tc>
         <w:tc>
@@ -8852,7 +7737,6 @@
                 <w:szCs w:val="28"/>
               </w:rPr>
             </w:pPr>
-            <w:proofErr w:type="spellStart"/>
             <w:r>
               <w:rPr>
                 <w:rFonts w:ascii="Times New Roman" w:hAnsi="Times New Roman" w:cs="Times New Roman"/>
@@ -8869,7 +7753,6 @@
               </w:rPr>
               <w:t>Tests</w:t>
             </w:r>
-            <w:proofErr w:type="spellEnd"/>
           </w:p>
         </w:tc>
         <w:tc>
@@ -8885,7 +7768,6 @@
                 <w:szCs w:val="32"/>
               </w:rPr>
             </w:pPr>
-            <w:proofErr w:type="spellStart"/>
             <w:r>
               <w:rPr>
                 <w:rFonts w:ascii="Times New Roman" w:hAnsi="Times New Roman" w:cs="Times New Roman"/>
@@ -8894,7 +7776,6 @@
               </w:rPr>
               <w:t>AddCommentTest</w:t>
             </w:r>
-            <w:proofErr w:type="spellEnd"/>
           </w:p>
         </w:tc>
         <w:tc>
@@ -8980,7 +7861,6 @@
                 <w:szCs w:val="32"/>
               </w:rPr>
             </w:pPr>
-            <w:proofErr w:type="spellStart"/>
             <w:r>
               <w:rPr>
                 <w:rFonts w:ascii="Times New Roman" w:hAnsi="Times New Roman" w:cs="Times New Roman"/>
@@ -8989,7 +7869,6 @@
               </w:rPr>
               <w:t>DeleteCommentTest</w:t>
             </w:r>
-            <w:proofErr w:type="spellEnd"/>
           </w:p>
         </w:tc>
         <w:tc>
@@ -9068,7 +7947,6 @@
                 <w:szCs w:val="32"/>
               </w:rPr>
             </w:pPr>
-            <w:proofErr w:type="spellStart"/>
             <w:r>
               <w:rPr>
                 <w:rFonts w:ascii="Times New Roman" w:hAnsi="Times New Roman" w:cs="Times New Roman"/>
@@ -9077,7 +7955,6 @@
               </w:rPr>
               <w:t>GetByIdTest</w:t>
             </w:r>
-            <w:proofErr w:type="spellEnd"/>
           </w:p>
         </w:tc>
         <w:tc>
@@ -9165,7 +8042,6 @@
                 <w:szCs w:val="32"/>
               </w:rPr>
             </w:pPr>
-            <w:proofErr w:type="spellStart"/>
             <w:r>
               <w:rPr>
                 <w:rFonts w:ascii="Times New Roman" w:hAnsi="Times New Roman" w:cs="Times New Roman"/>
@@ -9174,7 +8050,6 @@
               </w:rPr>
               <w:t>GetByUserTest</w:t>
             </w:r>
-            <w:proofErr w:type="spellEnd"/>
           </w:p>
         </w:tc>
         <w:tc>
@@ -9271,7 +8146,6 @@
                 <w:szCs w:val="32"/>
               </w:rPr>
             </w:pPr>
-            <w:proofErr w:type="spellStart"/>
             <w:r>
               <w:rPr>
                 <w:rFonts w:ascii="Times New Roman" w:hAnsi="Times New Roman" w:cs="Times New Roman"/>
@@ -9288,7 +8162,6 @@
               </w:rPr>
               <w:t>Tests</w:t>
             </w:r>
-            <w:proofErr w:type="spellEnd"/>
           </w:p>
         </w:tc>
         <w:tc>
@@ -9305,7 +8178,6 @@
                 <w:szCs w:val="32"/>
               </w:rPr>
             </w:pPr>
-            <w:proofErr w:type="spellStart"/>
             <w:r>
               <w:rPr>
                 <w:rFonts w:ascii="Times New Roman" w:hAnsi="Times New Roman" w:cs="Times New Roman"/>
@@ -9314,7 +8186,6 @@
               </w:rPr>
               <w:t>DeleteTest</w:t>
             </w:r>
-            <w:proofErr w:type="spellEnd"/>
           </w:p>
         </w:tc>
         <w:tc>
@@ -9410,7 +8281,6 @@
                 <w:szCs w:val="32"/>
               </w:rPr>
             </w:pPr>
-            <w:proofErr w:type="spellStart"/>
             <w:r>
               <w:rPr>
                 <w:rFonts w:ascii="Times New Roman" w:hAnsi="Times New Roman" w:cs="Times New Roman"/>
@@ -9419,7 +8289,6 @@
               </w:rPr>
               <w:t>GetUserProfileByIdTest</w:t>
             </w:r>
-            <w:proofErr w:type="spellEnd"/>
           </w:p>
         </w:tc>
         <w:tc>
@@ -9507,7 +8376,6 @@
                 <w:szCs w:val="32"/>
               </w:rPr>
             </w:pPr>
-            <w:proofErr w:type="spellStart"/>
             <w:r>
               <w:rPr>
                 <w:rFonts w:ascii="Times New Roman" w:hAnsi="Times New Roman" w:cs="Times New Roman"/>
@@ -9516,7 +8384,6 @@
               </w:rPr>
               <w:t>GetUserProfileByIdNotExistingTest</w:t>
             </w:r>
-            <w:proofErr w:type="spellEnd"/>
           </w:p>
         </w:tc>
         <w:tc>
@@ -9604,7 +8471,6 @@
                 <w:szCs w:val="32"/>
               </w:rPr>
             </w:pPr>
-            <w:proofErr w:type="spellStart"/>
             <w:r>
               <w:rPr>
                 <w:rFonts w:ascii="Times New Roman" w:hAnsi="Times New Roman" w:cs="Times New Roman"/>
@@ -9613,7 +8479,6 @@
               </w:rPr>
               <w:t>GetUserProfileTest</w:t>
             </w:r>
-            <w:proofErr w:type="spellEnd"/>
           </w:p>
         </w:tc>
         <w:tc>
@@ -9701,7 +8566,6 @@
                 <w:szCs w:val="32"/>
               </w:rPr>
             </w:pPr>
-            <w:proofErr w:type="spellStart"/>
             <w:r>
               <w:rPr>
                 <w:rFonts w:ascii="Times New Roman" w:hAnsi="Times New Roman" w:cs="Times New Roman"/>
@@ -9710,7 +8574,6 @@
               </w:rPr>
               <w:t>UpdateTest</w:t>
             </w:r>
-            <w:proofErr w:type="spellEnd"/>
           </w:p>
         </w:tc>
         <w:tc>
@@ -9804,7 +8667,6 @@
                 <w:szCs w:val="32"/>
               </w:rPr>
             </w:pPr>
-            <w:proofErr w:type="spellStart"/>
             <w:r>
               <w:rPr>
                 <w:rFonts w:ascii="Times New Roman" w:hAnsi="Times New Roman" w:cs="Times New Roman"/>
@@ -9813,7 +8675,6 @@
               </w:rPr>
               <w:t>WishListServiceTests</w:t>
             </w:r>
-            <w:proofErr w:type="spellEnd"/>
           </w:p>
         </w:tc>
         <w:tc>
@@ -9830,7 +8691,6 @@
                 <w:szCs w:val="32"/>
               </w:rPr>
             </w:pPr>
-            <w:proofErr w:type="spellStart"/>
             <w:r>
               <w:rPr>
                 <w:rFonts w:ascii="Times New Roman" w:hAnsi="Times New Roman" w:cs="Times New Roman"/>
@@ -9839,7 +8699,6 @@
               </w:rPr>
               <w:t>AddToWishListTest</w:t>
             </w:r>
-            <w:proofErr w:type="spellEnd"/>
           </w:p>
         </w:tc>
         <w:tc>
@@ -9935,7 +8794,6 @@
                 <w:szCs w:val="32"/>
               </w:rPr>
             </w:pPr>
-            <w:proofErr w:type="spellStart"/>
             <w:r>
               <w:rPr>
                 <w:rFonts w:ascii="Times New Roman" w:hAnsi="Times New Roman" w:cs="Times New Roman"/>
@@ -9944,7 +8802,6 @@
               </w:rPr>
               <w:t>DeleteFromWishListTest</w:t>
             </w:r>
-            <w:proofErr w:type="spellEnd"/>
           </w:p>
         </w:tc>
         <w:tc>
@@ -10032,7 +8889,6 @@
                 <w:szCs w:val="32"/>
               </w:rPr>
             </w:pPr>
-            <w:proofErr w:type="spellStart"/>
             <w:r>
               <w:rPr>
                 <w:rFonts w:ascii="Times New Roman" w:hAnsi="Times New Roman" w:cs="Times New Roman"/>
@@ -10041,7 +8897,6 @@
               </w:rPr>
               <w:t>GetByIdTest</w:t>
             </w:r>
-            <w:proofErr w:type="spellEnd"/>
           </w:p>
         </w:tc>
         <w:tc>
@@ -10129,7 +8984,6 @@
                 <w:szCs w:val="32"/>
               </w:rPr>
             </w:pPr>
-            <w:proofErr w:type="spellStart"/>
             <w:r>
               <w:rPr>
                 <w:rFonts w:ascii="Times New Roman" w:hAnsi="Times New Roman" w:cs="Times New Roman"/>
@@ -10138,7 +8992,6 @@
               </w:rPr>
               <w:t>GetUserWishListTest</w:t>
             </w:r>
-            <w:proofErr w:type="spellEnd"/>
           </w:p>
         </w:tc>
         <w:tc>
@@ -10183,15 +9036,7 @@
                 <w:sz w:val="28"/>
                 <w:szCs w:val="32"/>
               </w:rPr>
-              <w:t>TST</w:t>
-            </w:r>
-            <w:r>
-              <w:rPr>
-                <w:rFonts w:ascii="Times New Roman" w:hAnsi="Times New Roman" w:cs="Times New Roman"/>
-                <w:sz w:val="28"/>
-                <w:szCs w:val="32"/>
-              </w:rPr>
-              <w:t>30</w:t>
+              <w:t>TST30</w:t>
             </w:r>
           </w:p>
         </w:tc>
@@ -10210,7 +9055,6 @@
                 <w:szCs w:val="32"/>
               </w:rPr>
             </w:pPr>
-            <w:proofErr w:type="spellStart"/>
             <w:r>
               <w:rPr>
                 <w:rFonts w:ascii="Times New Roman" w:hAnsi="Times New Roman" w:cs="Times New Roman"/>
@@ -10219,7 +9063,6 @@
               </w:rPr>
               <w:t>SearchServiceTests</w:t>
             </w:r>
-            <w:proofErr w:type="spellEnd"/>
           </w:p>
         </w:tc>
         <w:tc>
@@ -10236,7 +9079,6 @@
                 <w:szCs w:val="32"/>
               </w:rPr>
             </w:pPr>
-            <w:proofErr w:type="spellStart"/>
             <w:r>
               <w:rPr>
                 <w:rFonts w:ascii="Times New Roman" w:hAnsi="Times New Roman" w:cs="Times New Roman"/>
@@ -10245,7 +9087,6 @@
               </w:rPr>
               <w:t>SearchBookTest</w:t>
             </w:r>
-            <w:proofErr w:type="spellEnd"/>
           </w:p>
         </w:tc>
         <w:tc>
@@ -10271,6 +9112,180 @@
               </w:rPr>
               <w:t>100</w:t>
             </w:r>
+          </w:p>
+        </w:tc>
+      </w:tr>
+      <w:tr>
+        <w:trPr>
+          <w:trHeight w:val="268"/>
+        </w:trPr>
+        <w:tc>
+          <w:tcPr>
+            <w:tcW w:w="1135" w:type="dxa"/>
+          </w:tcPr>
+          <w:p>
+            <w:pPr>
+              <w:spacing w:line="360" w:lineRule="auto"/>
+              <w:jc w:val="both"/>
+              <w:rPr>
+                <w:rFonts w:ascii="Times New Roman" w:hAnsi="Times New Roman" w:cs="Times New Roman"/>
+                <w:sz w:val="28"/>
+                <w:szCs w:val="32"/>
+              </w:rPr>
+            </w:pPr>
+            <w:r>
+              <w:rPr>
+                <w:rFonts w:ascii="Times New Roman" w:hAnsi="Times New Roman" w:cs="Times New Roman"/>
+                <w:sz w:val="28"/>
+                <w:szCs w:val="32"/>
+              </w:rPr>
+              <w:t>TST31</w:t>
+            </w:r>
+          </w:p>
+        </w:tc>
+        <w:tc>
+          <w:tcPr>
+            <w:tcW w:w="4960" w:type="dxa"/>
+            <w:vMerge/>
+          </w:tcPr>
+          <w:p>
+            <w:pPr>
+              <w:spacing w:line="360" w:lineRule="auto"/>
+              <w:jc w:val="both"/>
+              <w:rPr>
+                <w:rFonts w:ascii="Times New Roman" w:hAnsi="Times New Roman" w:cs="Times New Roman"/>
+                <w:sz w:val="28"/>
+                <w:szCs w:val="32"/>
+              </w:rPr>
+            </w:pPr>
+          </w:p>
+        </w:tc>
+        <w:tc>
+          <w:tcPr>
+            <w:tcW w:w="4819" w:type="dxa"/>
+          </w:tcPr>
+          <w:p>
+            <w:pPr>
+              <w:spacing w:line="360" w:lineRule="auto"/>
+              <w:jc w:val="both"/>
+              <w:rPr>
+                <w:rFonts w:ascii="Times New Roman" w:hAnsi="Times New Roman" w:cs="Times New Roman"/>
+                <w:sz w:val="28"/>
+                <w:szCs w:val="32"/>
+              </w:rPr>
+            </w:pPr>
+            <w:r>
+              <w:rPr>
+                <w:rFonts w:ascii="Times New Roman" w:hAnsi="Times New Roman" w:cs="Times New Roman"/>
+                <w:sz w:val="28"/>
+                <w:szCs w:val="32"/>
+              </w:rPr>
+              <w:t>SearchAuthorTest</w:t>
+            </w:r>
+          </w:p>
+        </w:tc>
+        <w:tc>
+          <w:tcPr>
+            <w:tcW w:w="4537" w:type="dxa"/>
+            <w:vMerge/>
+          </w:tcPr>
+          <w:p>
+            <w:pPr>
+              <w:spacing w:line="360" w:lineRule="auto"/>
+              <w:jc w:val="both"/>
+              <w:rPr>
+                <w:rFonts w:ascii="Times New Roman" w:hAnsi="Times New Roman" w:cs="Times New Roman"/>
+                <w:sz w:val="28"/>
+                <w:szCs w:val="32"/>
+              </w:rPr>
+            </w:pPr>
+          </w:p>
+        </w:tc>
+      </w:tr>
+      <w:tr>
+        <w:trPr>
+          <w:trHeight w:val="268"/>
+        </w:trPr>
+        <w:tc>
+          <w:tcPr>
+            <w:tcW w:w="1135" w:type="dxa"/>
+          </w:tcPr>
+          <w:p>
+            <w:pPr>
+              <w:spacing w:line="360" w:lineRule="auto"/>
+              <w:jc w:val="both"/>
+              <w:rPr>
+                <w:rFonts w:ascii="Times New Roman" w:hAnsi="Times New Roman" w:cs="Times New Roman"/>
+                <w:sz w:val="28"/>
+                <w:szCs w:val="32"/>
+              </w:rPr>
+            </w:pPr>
+            <w:r>
+              <w:rPr>
+                <w:rFonts w:ascii="Times New Roman" w:hAnsi="Times New Roman" w:cs="Times New Roman"/>
+                <w:sz w:val="28"/>
+                <w:szCs w:val="32"/>
+              </w:rPr>
+              <w:t>TST32</w:t>
+            </w:r>
+          </w:p>
+        </w:tc>
+        <w:tc>
+          <w:tcPr>
+            <w:tcW w:w="4960" w:type="dxa"/>
+            <w:vMerge/>
+          </w:tcPr>
+          <w:p>
+            <w:pPr>
+              <w:spacing w:line="360" w:lineRule="auto"/>
+              <w:jc w:val="both"/>
+              <w:rPr>
+                <w:rFonts w:ascii="Times New Roman" w:hAnsi="Times New Roman" w:cs="Times New Roman"/>
+                <w:sz w:val="28"/>
+                <w:szCs w:val="32"/>
+              </w:rPr>
+            </w:pPr>
+          </w:p>
+        </w:tc>
+        <w:tc>
+          <w:tcPr>
+            <w:tcW w:w="4819" w:type="dxa"/>
+          </w:tcPr>
+          <w:p>
+            <w:pPr>
+              <w:spacing w:line="360" w:lineRule="auto"/>
+              <w:jc w:val="both"/>
+              <w:rPr>
+                <w:rFonts w:ascii="Times New Roman" w:hAnsi="Times New Roman" w:cs="Times New Roman"/>
+                <w:sz w:val="28"/>
+                <w:szCs w:val="32"/>
+              </w:rPr>
+            </w:pPr>
+            <w:r>
+              <w:rPr>
+                <w:rFonts w:ascii="Times New Roman" w:hAnsi="Times New Roman" w:cs="Times New Roman"/>
+                <w:sz w:val="28"/>
+                <w:szCs w:val="32"/>
+              </w:rPr>
+              <w:t>SearchBookByGenreTest</w:t>
+            </w:r>
+          </w:p>
+        </w:tc>
+        <w:tc>
+          <w:tcPr>
+            <w:tcW w:w="4537" w:type="dxa"/>
+            <w:vMerge/>
+          </w:tcPr>
+          <w:p>
+            <w:pPr>
+              <w:spacing w:line="360" w:lineRule="auto"/>
+              <w:jc w:val="both"/>
+              <w:rPr>
+                <w:rFonts w:ascii="Times New Roman" w:hAnsi="Times New Roman" w:cs="Times New Roman"/>
+                <w:sz w:val="28"/>
+                <w:szCs w:val="32"/>
+              </w:rPr>
+            </w:pPr>
           </w:p>
         </w:tc>
       </w:tr>
@@ -10306,14 +9321,14 @@
                 <w:sz w:val="28"/>
                 <w:szCs w:val="32"/>
               </w:rPr>
-              <w:t>31</w:t>
+              <w:t>33</w:t>
             </w:r>
           </w:p>
         </w:tc>
         <w:tc>
           <w:tcPr>
             <w:tcW w:w="4960" w:type="dxa"/>
-            <w:vMerge/>
+            <w:vMerge w:val="restart"/>
           </w:tcPr>
           <w:p>
             <w:pPr>
@@ -10325,6 +9340,14 @@
                 <w:szCs w:val="32"/>
               </w:rPr>
             </w:pPr>
+            <w:r>
+              <w:rPr>
+                <w:rFonts w:ascii="Times New Roman" w:hAnsi="Times New Roman" w:cs="Times New Roman"/>
+                <w:sz w:val="28"/>
+                <w:szCs w:val="32"/>
+              </w:rPr>
+              <w:t>ImageToolTests</w:t>
+            </w:r>
           </w:p>
         </w:tc>
         <w:tc>
@@ -10341,22 +9364,20 @@
                 <w:szCs w:val="32"/>
               </w:rPr>
             </w:pPr>
-            <w:proofErr w:type="spellStart"/>
-            <w:r>
-              <w:rPr>
-                <w:rFonts w:ascii="Times New Roman" w:hAnsi="Times New Roman" w:cs="Times New Roman"/>
-                <w:sz w:val="28"/>
-                <w:szCs w:val="32"/>
-              </w:rPr>
-              <w:t>SearchAuthorTest</w:t>
-            </w:r>
-            <w:proofErr w:type="spellEnd"/>
+            <w:r>
+              <w:rPr>
+                <w:rFonts w:ascii="Times New Roman" w:hAnsi="Times New Roman" w:cs="Times New Roman"/>
+                <w:sz w:val="28"/>
+                <w:szCs w:val="32"/>
+              </w:rPr>
+              <w:t>CropMaxSquareTest</w:t>
+            </w:r>
           </w:p>
         </w:tc>
         <w:tc>
           <w:tcPr>
             <w:tcW w:w="4537" w:type="dxa"/>
-            <w:vMerge/>
+            <w:vMerge w:val="restart"/>
           </w:tcPr>
           <w:p>
             <w:pPr>
@@ -10368,6 +9389,14 @@
                 <w:szCs w:val="32"/>
               </w:rPr>
             </w:pPr>
+            <w:r>
+              <w:rPr>
+                <w:rFonts w:ascii="Times New Roman" w:hAnsi="Times New Roman" w:cs="Times New Roman"/>
+                <w:sz w:val="28"/>
+                <w:szCs w:val="32"/>
+              </w:rPr>
+              <w:t>100</w:t>
+            </w:r>
           </w:p>
         </w:tc>
       </w:tr>
@@ -10403,122 +9432,7 @@
                 <w:sz w:val="28"/>
                 <w:szCs w:val="32"/>
               </w:rPr>
-              <w:t>32</w:t>
-            </w:r>
-          </w:p>
-        </w:tc>
-        <w:tc>
-          <w:tcPr>
-            <w:tcW w:w="4960" w:type="dxa"/>
-            <w:vMerge w:val="restart"/>
-          </w:tcPr>
-          <w:p>
-            <w:pPr>
-              <w:spacing w:line="360" w:lineRule="auto"/>
-              <w:jc w:val="both"/>
-              <w:rPr>
-                <w:rFonts w:ascii="Times New Roman" w:hAnsi="Times New Roman" w:cs="Times New Roman"/>
-                <w:sz w:val="28"/>
-                <w:szCs w:val="32"/>
-              </w:rPr>
-            </w:pPr>
-            <w:proofErr w:type="spellStart"/>
-            <w:r>
-              <w:rPr>
-                <w:rFonts w:ascii="Times New Roman" w:hAnsi="Times New Roman" w:cs="Times New Roman"/>
-                <w:sz w:val="28"/>
-                <w:szCs w:val="32"/>
-              </w:rPr>
-              <w:t>ImageToolTests</w:t>
-            </w:r>
-            <w:proofErr w:type="spellEnd"/>
-          </w:p>
-        </w:tc>
-        <w:tc>
-          <w:tcPr>
-            <w:tcW w:w="4819" w:type="dxa"/>
-          </w:tcPr>
-          <w:p>
-            <w:pPr>
-              <w:spacing w:line="360" w:lineRule="auto"/>
-              <w:jc w:val="both"/>
-              <w:rPr>
-                <w:rFonts w:ascii="Times New Roman" w:hAnsi="Times New Roman" w:cs="Times New Roman"/>
-                <w:sz w:val="28"/>
-                <w:szCs w:val="32"/>
-              </w:rPr>
-            </w:pPr>
-            <w:proofErr w:type="spellStart"/>
-            <w:r>
-              <w:rPr>
-                <w:rFonts w:ascii="Times New Roman" w:hAnsi="Times New Roman" w:cs="Times New Roman"/>
-                <w:sz w:val="28"/>
-                <w:szCs w:val="32"/>
-              </w:rPr>
-              <w:t>CropMaxSquareTest</w:t>
-            </w:r>
-            <w:proofErr w:type="spellEnd"/>
-          </w:p>
-        </w:tc>
-        <w:tc>
-          <w:tcPr>
-            <w:tcW w:w="4537" w:type="dxa"/>
-            <w:vMerge w:val="restart"/>
-          </w:tcPr>
-          <w:p>
-            <w:pPr>
-              <w:spacing w:line="360" w:lineRule="auto"/>
-              <w:jc w:val="both"/>
-              <w:rPr>
-                <w:rFonts w:ascii="Times New Roman" w:hAnsi="Times New Roman" w:cs="Times New Roman"/>
-                <w:sz w:val="28"/>
-                <w:szCs w:val="32"/>
-              </w:rPr>
-            </w:pPr>
-            <w:r>
-              <w:rPr>
-                <w:rFonts w:ascii="Times New Roman" w:hAnsi="Times New Roman" w:cs="Times New Roman"/>
-                <w:sz w:val="28"/>
-                <w:szCs w:val="32"/>
-              </w:rPr>
-              <w:t>100</w:t>
-            </w:r>
-          </w:p>
-        </w:tc>
-      </w:tr>
-      <w:tr>
-        <w:trPr>
-          <w:trHeight w:val="240"/>
-        </w:trPr>
-        <w:tc>
-          <w:tcPr>
-            <w:tcW w:w="1135" w:type="dxa"/>
-          </w:tcPr>
-          <w:p>
-            <w:pPr>
-              <w:spacing w:line="360" w:lineRule="auto"/>
-              <w:jc w:val="both"/>
-              <w:rPr>
-                <w:rFonts w:ascii="Times New Roman" w:hAnsi="Times New Roman" w:cs="Times New Roman"/>
-                <w:sz w:val="28"/>
-                <w:szCs w:val="32"/>
-              </w:rPr>
-            </w:pPr>
-            <w:r>
-              <w:rPr>
-                <w:rFonts w:ascii="Times New Roman" w:hAnsi="Times New Roman" w:cs="Times New Roman"/>
-                <w:sz w:val="28"/>
-                <w:szCs w:val="32"/>
-              </w:rPr>
-              <w:t>TST</w:t>
-            </w:r>
-            <w:r>
-              <w:rPr>
-                <w:rFonts w:ascii="Times New Roman" w:hAnsi="Times New Roman" w:cs="Times New Roman"/>
-                <w:sz w:val="28"/>
-                <w:szCs w:val="32"/>
-              </w:rPr>
-              <w:t>33</w:t>
+              <w:t>34</w:t>
             </w:r>
           </w:p>
         </w:tc>
@@ -10553,7 +9467,6 @@
                 <w:szCs w:val="32"/>
               </w:rPr>
             </w:pPr>
-            <w:proofErr w:type="spellStart"/>
             <w:r>
               <w:rPr>
                 <w:rFonts w:ascii="Times New Roman" w:hAnsi="Times New Roman" w:cs="Times New Roman"/>
@@ -10562,7 +9475,6 @@
               </w:rPr>
               <w:t>ResizeTest</w:t>
             </w:r>
-            <w:proofErr w:type="spellEnd"/>
           </w:p>
         </w:tc>
         <w:tc>
@@ -10645,7 +9557,7 @@
                 <w:szCs w:val="32"/>
               </w:rPr>
               <w:lastRenderedPageBreak/>
-              <w:t>TST34</w:t>
+              <w:t>TST35</w:t>
             </w:r>
           </w:p>
         </w:tc>
@@ -10686,7 +9598,6 @@
                 <w:szCs w:val="28"/>
               </w:rPr>
             </w:pPr>
-            <w:proofErr w:type="spellStart"/>
             <w:r>
               <w:rPr>
                 <w:rFonts w:ascii="Times New Roman" w:hAnsi="Times New Roman" w:cs="Times New Roman"/>
@@ -10711,7 +9622,6 @@
               </w:rPr>
               <w:t>Tests</w:t>
             </w:r>
-            <w:proofErr w:type="spellEnd"/>
           </w:p>
         </w:tc>
         <w:tc>
@@ -10727,7 +9637,6 @@
                 <w:szCs w:val="32"/>
               </w:rPr>
             </w:pPr>
-            <w:proofErr w:type="spellStart"/>
             <w:r>
               <w:rPr>
                 <w:rFonts w:ascii="Times New Roman" w:hAnsi="Times New Roman" w:cs="Times New Roman"/>
@@ -10744,7 +9653,6 @@
               </w:rPr>
               <w:t>Test</w:t>
             </w:r>
-            <w:proofErr w:type="spellEnd"/>
           </w:p>
         </w:tc>
         <w:tc>
@@ -10796,7 +9704,7 @@
                 <w:sz w:val="28"/>
                 <w:szCs w:val="32"/>
               </w:rPr>
-              <w:t>TST35</w:t>
+              <w:t>TST36</w:t>
             </w:r>
           </w:p>
         </w:tc>
@@ -10830,7 +9738,6 @@
                 <w:szCs w:val="32"/>
               </w:rPr>
             </w:pPr>
-            <w:proofErr w:type="spellStart"/>
             <w:r>
               <w:rPr>
                 <w:rFonts w:ascii="Times New Roman" w:hAnsi="Times New Roman" w:cs="Times New Roman"/>
@@ -10847,7 +9754,6 @@
               </w:rPr>
               <w:t>tTest</w:t>
             </w:r>
-            <w:proofErr w:type="spellEnd"/>
           </w:p>
         </w:tc>
         <w:tc>
@@ -10892,7 +9798,7 @@
                 <w:sz w:val="28"/>
                 <w:szCs w:val="32"/>
               </w:rPr>
-              <w:t>TST36</w:t>
+              <w:t>TST37</w:t>
             </w:r>
           </w:p>
         </w:tc>
@@ -10926,7 +9832,6 @@
                 <w:szCs w:val="32"/>
               </w:rPr>
             </w:pPr>
-            <w:proofErr w:type="spellStart"/>
             <w:r>
               <w:rPr>
                 <w:rFonts w:ascii="Times New Roman" w:hAnsi="Times New Roman" w:cs="Times New Roman"/>
@@ -10935,7 +9840,6 @@
               </w:rPr>
               <w:t>GetByIdTest</w:t>
             </w:r>
-            <w:proofErr w:type="spellEnd"/>
           </w:p>
         </w:tc>
         <w:tc>
@@ -10980,15 +9884,7 @@
                 <w:sz w:val="28"/>
                 <w:szCs w:val="32"/>
               </w:rPr>
-              <w:t>TST</w:t>
-            </w:r>
-            <w:r>
-              <w:rPr>
-                <w:rFonts w:ascii="Times New Roman" w:hAnsi="Times New Roman" w:cs="Times New Roman"/>
-                <w:sz w:val="28"/>
-                <w:szCs w:val="32"/>
-              </w:rPr>
-              <w:t>37</w:t>
+              <w:t>TST38</w:t>
             </w:r>
           </w:p>
         </w:tc>
@@ -11022,7 +9918,6 @@
                 <w:szCs w:val="28"/>
               </w:rPr>
             </w:pPr>
-            <w:proofErr w:type="spellStart"/>
             <w:r>
               <w:rPr>
                 <w:rFonts w:ascii="Times New Roman" w:hAnsi="Times New Roman" w:cs="Times New Roman"/>
@@ -11033,7 +9928,6 @@
               </w:rPr>
               <w:t>GetByIdNotExistingTest</w:t>
             </w:r>
-            <w:proofErr w:type="spellEnd"/>
           </w:p>
         </w:tc>
         <w:tc>
@@ -11081,7 +9975,7 @@
                 <w:sz w:val="28"/>
                 <w:szCs w:val="32"/>
               </w:rPr>
-              <w:t>TST38</w:t>
+              <w:t>TST39</w:t>
             </w:r>
           </w:p>
         </w:tc>
@@ -11122,7 +10016,6 @@
                 <w:szCs w:val="28"/>
               </w:rPr>
             </w:pPr>
-            <w:proofErr w:type="spellStart"/>
             <w:r>
               <w:rPr>
                 <w:rFonts w:ascii="Times New Roman" w:hAnsi="Times New Roman" w:cs="Times New Roman"/>
@@ -11132,7 +10025,6 @@
               </w:rPr>
               <w:t>UpdateTest</w:t>
             </w:r>
-            <w:proofErr w:type="spellEnd"/>
           </w:p>
         </w:tc>
         <w:tc>
@@ -11934,8 +10826,6 @@
           </v:shape>
         </w:pict>
       </w:r>
-      <w:bookmarkStart w:id="0" w:name="_GoBack"/>
-      <w:bookmarkEnd w:id="0"/>
     </w:p>
     <w:p>
       <w:pPr>
@@ -13603,7 +12493,7 @@
   <a:extraClrSchemeLst/>
   <a:extLst>
     <a:ext uri="{05A4C25C-085E-4340-85A3-A5531E510DB2}">
-      <thm15:themeFamily xmlns:thm15="http://schemas.microsoft.com/office/thememl/2012/main" xmlns="" name="Office Theme" id="{62F939B6-93AF-4DB8-9C6B-D6C7DFDC589F}" vid="{4A3C46E8-61CC-4603-A589-7422A47A8E4A}"/>
+      <thm15:themeFamily xmlns="" xmlns:thm15="http://schemas.microsoft.com/office/thememl/2012/main" name="Office Theme" id="{62F939B6-93AF-4DB8-9C6B-D6C7DFDC589F}" vid="{4A3C46E8-61CC-4603-A589-7422A47A8E4A}"/>
     </a:ext>
   </a:extLst>
 </a:theme>

</xml_diff>